<commit_message>
make directory for images and implements making draft based on template and user's answer
</commit_message>
<xml_diff>
--- a/document/testTemplate.docx
+++ b/document/testTemplate.docx
@@ -75,7 +75,7 @@
         <w:ind w:leftChars="-283" w:left="-566"/>
         <w:jc w:val="center"/>
         <w:rPr>
-          <w:rFonts w:ascii="KoPub돋움체 Bold" w:eastAsia="KoPub돋움체 Bold" w:hAnsi="Gulim" w:cs="Gulim"/>
+          <w:rFonts w:ascii="KoPub돋움체 Bold" w:eastAsia="KoPub돋움체 Bold" w:hAnsi="굴림" w:cs="굴림"/>
           <w:color w:val="000000"/>
           <w:kern w:val="0"/>
           <w:szCs w:val="20"/>
@@ -242,17 +242,17 @@
         <w:spacing w:after="0" w:line="300" w:lineRule="auto"/>
         <w:textAlignment w:val="baseline"/>
         <w:rPr>
-          <w:rFonts w:ascii="Gulim" w:eastAsia="Gulim" w:hAnsi="Gulim" w:cs="Gulim"/>
-          <w:color w:val="000000"/>
-          <w:spacing w:val="-2"/>
-          <w:kern w:val="0"/>
-          <w:sz w:val="14"/>
-          <w:szCs w:val="14"/>
-        </w:rPr>
-      </w:pPr>
-      <w:r>
-        <w:rPr>
-          <w:rFonts w:ascii="KoPub바탕체 Medium" w:eastAsia="KoPub바탕체 Medium" w:hAnsi="Gulim" w:cs="Gulim" w:hint="eastAsia"/>
+          <w:rFonts w:ascii="굴림" w:eastAsia="굴림" w:hAnsi="굴림" w:cs="굴림"/>
+          <w:color w:val="000000"/>
+          <w:spacing w:val="-2"/>
+          <w:kern w:val="0"/>
+          <w:sz w:val="14"/>
+          <w:szCs w:val="14"/>
+        </w:rPr>
+      </w:pPr>
+      <w:r>
+        <w:rPr>
+          <w:rFonts w:ascii="KoPub바탕체 Medium" w:eastAsia="KoPub바탕체 Medium" w:hAnsi="굴림" w:cs="굴림" w:hint="eastAsia"/>
           <w:color w:val="000000"/>
           <w:spacing w:val="-2"/>
           <w:kern w:val="0"/>
@@ -262,7 +262,7 @@
       </w:r>
       <w:r>
         <w:rPr>
-          <w:rFonts w:ascii="KoPub바탕체 Light" w:eastAsia="KoPub바탕체 Light" w:hAnsi="Gulim" w:cs="Gulim" w:hint="eastAsia"/>
+          <w:rFonts w:ascii="KoPub바탕체 Light" w:eastAsia="KoPub바탕체 Light" w:hAnsi="굴림" w:cs="굴림" w:hint="eastAsia"/>
           <w:color w:val="FF0000"/>
           <w:spacing w:val="-2"/>
           <w:kern w:val="0"/>
@@ -273,7 +273,7 @@
       </w:r>
       <w:r>
         <w:rPr>
-          <w:rFonts w:ascii="Gulim" w:eastAsia="KoPub바탕체 Light" w:hAnsi="Gulim" w:cs="Gulim"/>
+          <w:rFonts w:ascii="굴림" w:eastAsia="KoPub바탕체 Light" w:hAnsi="굴림" w:cs="굴림"/>
           <w:color w:val="FF0000"/>
           <w:spacing w:val="-2"/>
           <w:kern w:val="0"/>
@@ -284,7 +284,7 @@
       </w:r>
       <w:r>
         <w:rPr>
-          <w:rFonts w:ascii="Gulim" w:eastAsia="KoPub바탕체 Light" w:hAnsi="Gulim" w:cs="Gulim"/>
+          <w:rFonts w:ascii="굴림" w:eastAsia="KoPub바탕체 Light" w:hAnsi="굴림" w:cs="굴림"/>
           <w:color w:val="FF0000"/>
           <w:spacing w:val="-2"/>
           <w:kern w:val="0"/>
@@ -295,7 +295,7 @@
       </w:r>
       <w:r>
         <w:rPr>
-          <w:rFonts w:ascii="Gulim" w:eastAsia="KoPub바탕체 Light" w:hAnsi="Gulim" w:cs="Gulim"/>
+          <w:rFonts w:ascii="굴림" w:eastAsia="KoPub바탕체 Light" w:hAnsi="굴림" w:cs="굴림"/>
           <w:color w:val="FF0000"/>
           <w:spacing w:val="-2"/>
           <w:kern w:val="0"/>
@@ -306,7 +306,7 @@
       </w:r>
       <w:r>
         <w:rPr>
-          <w:rFonts w:ascii="Gulim" w:eastAsia="KoPub바탕체 Light" w:hAnsi="Gulim" w:cs="Gulim"/>
+          <w:rFonts w:ascii="굴림" w:eastAsia="KoPub바탕체 Light" w:hAnsi="굴림" w:cs="굴림"/>
           <w:color w:val="FF0000"/>
           <w:spacing w:val="-2"/>
           <w:kern w:val="0"/>
@@ -317,7 +317,7 @@
       </w:r>
       <w:r>
         <w:rPr>
-          <w:rFonts w:ascii="Gulim" w:eastAsia="KoPub바탕체 Light" w:hAnsi="Gulim" w:cs="Gulim"/>
+          <w:rFonts w:ascii="굴림" w:eastAsia="KoPub바탕체 Light" w:hAnsi="굴림" w:cs="굴림"/>
           <w:color w:val="FF0000"/>
           <w:spacing w:val="-2"/>
           <w:kern w:val="0"/>
@@ -328,7 +328,7 @@
       </w:r>
       <w:r>
         <w:rPr>
-          <w:rFonts w:ascii="KoPub바탕체 Light" w:eastAsia="KoPub바탕체 Light" w:hAnsi="Gulim" w:cs="Gulim" w:hint="eastAsia"/>
+          <w:rFonts w:ascii="KoPub바탕체 Light" w:eastAsia="KoPub바탕체 Light" w:hAnsi="굴림" w:cs="굴림" w:hint="eastAsia"/>
           <w:color w:val="FF0000"/>
           <w:spacing w:val="-2"/>
           <w:kern w:val="0"/>
@@ -344,7 +344,7 @@
         <w:spacing w:after="0" w:line="300" w:lineRule="auto"/>
         <w:textAlignment w:val="baseline"/>
         <w:rPr>
-          <w:rFonts w:ascii="Gulim" w:eastAsia="KoPub바탕체 Light" w:hAnsi="Gulim" w:cs="Gulim"/>
+          <w:rFonts w:ascii="굴림" w:eastAsia="KoPub바탕체 Light" w:hAnsi="굴림" w:cs="굴림"/>
           <w:color w:val="000000"/>
           <w:spacing w:val="-2"/>
           <w:kern w:val="0"/>
@@ -359,17 +359,17 @@
         <w:spacing w:after="0" w:line="300" w:lineRule="auto"/>
         <w:textAlignment w:val="baseline"/>
         <w:rPr>
-          <w:rFonts w:ascii="Gulim" w:eastAsia="Gulim" w:hAnsi="Gulim" w:cs="Gulim"/>
-          <w:color w:val="000000"/>
-          <w:spacing w:val="-2"/>
-          <w:kern w:val="0"/>
-          <w:sz w:val="14"/>
-          <w:szCs w:val="14"/>
-        </w:rPr>
-      </w:pPr>
-      <w:r>
-        <w:rPr>
-          <w:rFonts w:ascii="KoPub바탕체 Medium" w:eastAsia="KoPub바탕체 Medium" w:hAnsi="Gulim" w:cs="Gulim" w:hint="eastAsia"/>
+          <w:rFonts w:ascii="굴림" w:eastAsia="굴림" w:hAnsi="굴림" w:cs="굴림"/>
+          <w:color w:val="000000"/>
+          <w:spacing w:val="-2"/>
+          <w:kern w:val="0"/>
+          <w:sz w:val="14"/>
+          <w:szCs w:val="14"/>
+        </w:rPr>
+      </w:pPr>
+      <w:r>
+        <w:rPr>
+          <w:rFonts w:ascii="KoPub바탕체 Medium" w:eastAsia="KoPub바탕체 Medium" w:hAnsi="굴림" w:cs="굴림" w:hint="eastAsia"/>
           <w:color w:val="000000"/>
           <w:spacing w:val="-2"/>
           <w:kern w:val="0"/>
@@ -380,7 +380,7 @@
       </w:r>
       <w:r>
         <w:rPr>
-          <w:rFonts w:ascii="KoPub바탕체 Light" w:eastAsia="KoPub바탕체 Light" w:hAnsi="Gulim" w:cs="Gulim" w:hint="eastAsia"/>
+          <w:rFonts w:ascii="KoPub바탕체 Light" w:eastAsia="KoPub바탕체 Light" w:hAnsi="굴림" w:cs="굴림" w:hint="eastAsia"/>
           <w:color w:val="000000"/>
           <w:spacing w:val="-2"/>
           <w:kern w:val="0"/>
@@ -391,7 +391,7 @@
       </w:r>
       <w:r>
         <w:rPr>
-          <w:rFonts w:ascii="KoPub바탕체 Light" w:eastAsia="KoPub바탕체 Light" w:hAnsi="Gulim" w:cs="Gulim"/>
+          <w:rFonts w:ascii="KoPub바탕체 Light" w:eastAsia="KoPub바탕체 Light" w:hAnsi="굴림" w:cs="굴림"/>
           <w:color w:val="FF0000"/>
           <w:spacing w:val="-2"/>
           <w:kern w:val="0"/>
@@ -403,7 +403,7 @@
       <w:proofErr w:type="spellStart"/>
       <w:r>
         <w:rPr>
-          <w:rFonts w:ascii="KoPub바탕체 Light" w:eastAsia="KoPub바탕체 Light" w:hAnsi="Gulim" w:cs="Gulim"/>
+          <w:rFonts w:ascii="KoPub바탕체 Light" w:eastAsia="KoPub바탕체 Light" w:hAnsi="굴림" w:cs="굴림"/>
           <w:color w:val="FF0000"/>
           <w:spacing w:val="-2"/>
           <w:kern w:val="0"/>
@@ -415,7 +415,7 @@
       <w:proofErr w:type="spellEnd"/>
       <w:r>
         <w:rPr>
-          <w:rFonts w:ascii="KoPub바탕체 Light" w:eastAsia="KoPub바탕체 Light" w:hAnsi="Gulim" w:cs="Gulim"/>
+          <w:rFonts w:ascii="KoPub바탕체 Light" w:eastAsia="KoPub바탕체 Light" w:hAnsi="굴림" w:cs="굴림"/>
           <w:color w:val="FF0000"/>
           <w:spacing w:val="-2"/>
           <w:kern w:val="0"/>
@@ -431,17 +431,17 @@
         <w:spacing w:after="0" w:line="300" w:lineRule="auto"/>
         <w:textAlignment w:val="baseline"/>
         <w:rPr>
-          <w:rFonts w:ascii="Gulim" w:eastAsia="Gulim" w:hAnsi="Gulim" w:cs="Gulim"/>
-          <w:color w:val="000000"/>
-          <w:spacing w:val="-2"/>
-          <w:kern w:val="0"/>
-          <w:sz w:val="14"/>
-          <w:szCs w:val="14"/>
-        </w:rPr>
-      </w:pPr>
-      <w:r>
-        <w:rPr>
-          <w:rFonts w:ascii="KoPub바탕체 Medium" w:eastAsia="KoPub바탕체 Medium" w:hAnsi="Gulim" w:cs="Gulim" w:hint="eastAsia"/>
+          <w:rFonts w:ascii="굴림" w:eastAsia="굴림" w:hAnsi="굴림" w:cs="굴림"/>
+          <w:color w:val="000000"/>
+          <w:spacing w:val="-2"/>
+          <w:kern w:val="0"/>
+          <w:sz w:val="14"/>
+          <w:szCs w:val="14"/>
+        </w:rPr>
+      </w:pPr>
+      <w:r>
+        <w:rPr>
+          <w:rFonts w:ascii="KoPub바탕체 Medium" w:eastAsia="KoPub바탕체 Medium" w:hAnsi="굴림" w:cs="굴림" w:hint="eastAsia"/>
           <w:color w:val="000000"/>
           <w:spacing w:val="-2"/>
           <w:kern w:val="0"/>
@@ -452,7 +452,7 @@
       </w:r>
       <w:r>
         <w:rPr>
-          <w:rFonts w:ascii="KoPub바탕체 Light" w:eastAsia="KoPub바탕체 Light" w:hAnsi="Gulim" w:cs="Gulim" w:hint="eastAsia"/>
+          <w:rFonts w:ascii="KoPub바탕체 Light" w:eastAsia="KoPub바탕체 Light" w:hAnsi="굴림" w:cs="굴림" w:hint="eastAsia"/>
           <w:color w:val="000000"/>
           <w:spacing w:val="-2"/>
           <w:kern w:val="0"/>
@@ -463,7 +463,7 @@
       </w:r>
       <w:r>
         <w:rPr>
-          <w:rFonts w:ascii="Gulim" w:eastAsia="KoPub바탕체 Light" w:hAnsi="Gulim" w:cs="Gulim" w:hint="eastAsia"/>
+          <w:rFonts w:ascii="굴림" w:eastAsia="KoPub바탕체 Light" w:hAnsi="굴림" w:cs="굴림" w:hint="eastAsia"/>
           <w:color w:val="FF0000"/>
           <w:spacing w:val="-2"/>
           <w:kern w:val="0"/>
@@ -474,7 +474,7 @@
       </w:r>
       <w:r>
         <w:rPr>
-          <w:rFonts w:ascii="Gulim" w:eastAsia="KoPub바탕체 Light" w:hAnsi="Gulim" w:cs="Gulim"/>
+          <w:rFonts w:ascii="굴림" w:eastAsia="KoPub바탕체 Light" w:hAnsi="굴림" w:cs="굴림"/>
           <w:color w:val="FF0000"/>
           <w:spacing w:val="-2"/>
           <w:kern w:val="0"/>
@@ -486,7 +486,7 @@
       <w:proofErr w:type="spellStart"/>
       <w:r>
         <w:rPr>
-          <w:rFonts w:ascii="Gulim" w:eastAsia="KoPub바탕체 Light" w:hAnsi="Gulim" w:cs="Gulim"/>
+          <w:rFonts w:ascii="굴림" w:eastAsia="KoPub바탕체 Light" w:hAnsi="굴림" w:cs="굴림"/>
           <w:color w:val="FF0000"/>
           <w:spacing w:val="-2"/>
           <w:kern w:val="0"/>
@@ -498,7 +498,7 @@
       <w:proofErr w:type="spellEnd"/>
       <w:r>
         <w:rPr>
-          <w:rFonts w:ascii="Gulim" w:eastAsia="KoPub바탕체 Light" w:hAnsi="Gulim" w:cs="Gulim"/>
+          <w:rFonts w:ascii="굴림" w:eastAsia="KoPub바탕체 Light" w:hAnsi="굴림" w:cs="굴림"/>
           <w:color w:val="FF0000"/>
           <w:spacing w:val="-2"/>
           <w:kern w:val="0"/>
@@ -509,7 +509,7 @@
       </w:r>
       <w:r>
         <w:rPr>
-          <w:rFonts w:ascii="KoPub바탕체 Light" w:eastAsia="KoPub바탕체 Light" w:hAnsi="Gulim" w:cs="Gulim" w:hint="eastAsia"/>
+          <w:rFonts w:ascii="KoPub바탕체 Light" w:eastAsia="KoPub바탕체 Light" w:hAnsi="굴림" w:cs="굴림" w:hint="eastAsia"/>
           <w:color w:val="000000"/>
           <w:spacing w:val="-2"/>
           <w:kern w:val="0"/>
@@ -520,7 +520,7 @@
       </w:r>
       <w:r>
         <w:rPr>
-          <w:rFonts w:ascii="Gulim" w:eastAsia="KoPub바탕체 Light" w:hAnsi="Gulim" w:cs="Gulim"/>
+          <w:rFonts w:ascii="굴림" w:eastAsia="KoPub바탕체 Light" w:hAnsi="굴림" w:cs="굴림"/>
           <w:color w:val="000000"/>
           <w:spacing w:val="-2"/>
           <w:kern w:val="0"/>
@@ -531,7 +531,7 @@
       </w:r>
       <w:r>
         <w:rPr>
-          <w:rFonts w:ascii="KoPub바탕체 Light" w:eastAsia="KoPub바탕체 Light" w:hAnsi="Gulim" w:cs="Gulim" w:hint="eastAsia"/>
+          <w:rFonts w:ascii="KoPub바탕체 Light" w:eastAsia="KoPub바탕체 Light" w:hAnsi="굴림" w:cs="굴림" w:hint="eastAsia"/>
           <w:color w:val="000000"/>
           <w:spacing w:val="-2"/>
           <w:kern w:val="0"/>
@@ -542,7 +542,7 @@
       </w:r>
       <w:r>
         <w:rPr>
-          <w:rFonts w:ascii="Gulim" w:eastAsia="KoPub바탕체 Light" w:hAnsi="Gulim" w:cs="Gulim"/>
+          <w:rFonts w:ascii="굴림" w:eastAsia="KoPub바탕체 Light" w:hAnsi="굴림" w:cs="굴림"/>
           <w:color w:val="000000"/>
           <w:spacing w:val="-2"/>
           <w:kern w:val="0"/>
@@ -553,7 +553,7 @@
       </w:r>
       <w:r>
         <w:rPr>
-          <w:rFonts w:ascii="Gulim" w:eastAsia="KoPub바탕체 Light" w:hAnsi="Gulim" w:cs="Gulim"/>
+          <w:rFonts w:ascii="굴림" w:eastAsia="KoPub바탕체 Light" w:hAnsi="굴림" w:cs="굴림"/>
           <w:color w:val="000000"/>
           <w:spacing w:val="-2"/>
           <w:kern w:val="0"/>
@@ -564,7 +564,7 @@
       </w:r>
       <w:r>
         <w:rPr>
-          <w:rFonts w:ascii="Gulim" w:eastAsia="KoPub바탕체 Light" w:hAnsi="Gulim" w:cs="Gulim"/>
+          <w:rFonts w:ascii="굴림" w:eastAsia="KoPub바탕체 Light" w:hAnsi="굴림" w:cs="굴림"/>
           <w:color w:val="000000"/>
           <w:spacing w:val="-2"/>
           <w:kern w:val="0"/>
@@ -575,7 +575,7 @@
       </w:r>
       <w:r>
         <w:rPr>
-          <w:rFonts w:ascii="KoPub바탕체 Light" w:eastAsia="KoPub바탕체 Light" w:hAnsi="Gulim" w:cs="Gulim" w:hint="eastAsia"/>
+          <w:rFonts w:ascii="KoPub바탕체 Light" w:eastAsia="KoPub바탕체 Light" w:hAnsi="굴림" w:cs="굴림" w:hint="eastAsia"/>
           <w:color w:val="000000"/>
           <w:spacing w:val="-2"/>
           <w:kern w:val="0"/>
@@ -591,17 +591,17 @@
         <w:spacing w:after="0" w:line="300" w:lineRule="auto"/>
         <w:textAlignment w:val="baseline"/>
         <w:rPr>
-          <w:rFonts w:ascii="Gulim" w:eastAsia="Gulim" w:hAnsi="Gulim" w:cs="Gulim"/>
-          <w:color w:val="000000"/>
-          <w:spacing w:val="-2"/>
-          <w:kern w:val="0"/>
-          <w:sz w:val="14"/>
-          <w:szCs w:val="14"/>
-        </w:rPr>
-      </w:pPr>
-      <w:r>
-        <w:rPr>
-          <w:rFonts w:ascii="KoPub바탕체 Medium" w:eastAsia="KoPub바탕체 Medium" w:hAnsi="Gulim" w:cs="Gulim" w:hint="eastAsia"/>
+          <w:rFonts w:ascii="굴림" w:eastAsia="굴림" w:hAnsi="굴림" w:cs="굴림"/>
+          <w:color w:val="000000"/>
+          <w:spacing w:val="-2"/>
+          <w:kern w:val="0"/>
+          <w:sz w:val="14"/>
+          <w:szCs w:val="14"/>
+        </w:rPr>
+      </w:pPr>
+      <w:r>
+        <w:rPr>
+          <w:rFonts w:ascii="KoPub바탕체 Medium" w:eastAsia="KoPub바탕체 Medium" w:hAnsi="굴림" w:cs="굴림" w:hint="eastAsia"/>
           <w:color w:val="000000"/>
           <w:spacing w:val="-2"/>
           <w:kern w:val="0"/>
@@ -612,7 +612,7 @@
       </w:r>
       <w:r>
         <w:rPr>
-          <w:rFonts w:ascii="KoPub바탕체 Light" w:eastAsia="KoPub바탕체 Light" w:hAnsi="Gulim" w:cs="Gulim" w:hint="eastAsia"/>
+          <w:rFonts w:ascii="KoPub바탕체 Light" w:eastAsia="KoPub바탕체 Light" w:hAnsi="굴림" w:cs="굴림" w:hint="eastAsia"/>
           <w:color w:val="000000"/>
           <w:spacing w:val="-2"/>
           <w:kern w:val="0"/>
@@ -624,7 +624,7 @@
       <w:proofErr w:type="spellStart"/>
       <w:r>
         <w:rPr>
-          <w:rFonts w:ascii="Gulim" w:eastAsia="KoPub바탕체 Light" w:hAnsi="Gulim" w:cs="Gulim"/>
+          <w:rFonts w:ascii="굴림" w:eastAsia="KoPub바탕체 Light" w:hAnsi="굴림" w:cs="굴림"/>
           <w:color w:val="000000"/>
           <w:spacing w:val="-2"/>
           <w:kern w:val="0"/>
@@ -641,17 +641,17 @@
         <w:spacing w:after="0" w:line="300" w:lineRule="auto"/>
         <w:textAlignment w:val="baseline"/>
         <w:rPr>
-          <w:rFonts w:ascii="Gulim" w:eastAsia="Gulim" w:hAnsi="Gulim" w:cs="Gulim"/>
-          <w:color w:val="000000"/>
-          <w:spacing w:val="-2"/>
-          <w:kern w:val="0"/>
-          <w:sz w:val="14"/>
-          <w:szCs w:val="14"/>
-        </w:rPr>
-      </w:pPr>
-      <w:r>
-        <w:rPr>
-          <w:rFonts w:ascii="KoPub바탕체 Medium" w:eastAsia="KoPub바탕체 Medium" w:hAnsi="Gulim" w:cs="Gulim" w:hint="eastAsia"/>
+          <w:rFonts w:ascii="굴림" w:eastAsia="굴림" w:hAnsi="굴림" w:cs="굴림"/>
+          <w:color w:val="000000"/>
+          <w:spacing w:val="-2"/>
+          <w:kern w:val="0"/>
+          <w:sz w:val="14"/>
+          <w:szCs w:val="14"/>
+        </w:rPr>
+      </w:pPr>
+      <w:r>
+        <w:rPr>
+          <w:rFonts w:ascii="KoPub바탕체 Medium" w:eastAsia="KoPub바탕체 Medium" w:hAnsi="굴림" w:cs="굴림" w:hint="eastAsia"/>
           <w:color w:val="000000"/>
           <w:spacing w:val="-2"/>
           <w:kern w:val="0"/>
@@ -662,7 +662,7 @@
       </w:r>
       <w:r>
         <w:rPr>
-          <w:rFonts w:ascii="KoPub바탕체 Light" w:eastAsia="KoPub바탕체 Light" w:hAnsi="Gulim" w:cs="Gulim" w:hint="eastAsia"/>
+          <w:rFonts w:ascii="KoPub바탕체 Light" w:eastAsia="KoPub바탕체 Light" w:hAnsi="굴림" w:cs="굴림" w:hint="eastAsia"/>
           <w:color w:val="000000"/>
           <w:spacing w:val="-2"/>
           <w:kern w:val="0"/>
@@ -674,7 +674,7 @@
       <w:proofErr w:type="spellStart"/>
       <w:r>
         <w:rPr>
-          <w:rFonts w:ascii="Gulim" w:eastAsia="KoPub바탕체 Light" w:hAnsi="Gulim" w:cs="Gulim"/>
+          <w:rFonts w:ascii="굴림" w:eastAsia="KoPub바탕체 Light" w:hAnsi="굴림" w:cs="굴림"/>
           <w:color w:val="000000"/>
           <w:spacing w:val="-2"/>
           <w:kern w:val="0"/>
@@ -691,17 +691,17 @@
         <w:spacing w:after="0" w:line="300" w:lineRule="auto"/>
         <w:textAlignment w:val="baseline"/>
         <w:rPr>
-          <w:rFonts w:ascii="Gulim" w:eastAsia="Gulim" w:hAnsi="Gulim" w:cs="Gulim"/>
-          <w:color w:val="000000"/>
-          <w:spacing w:val="-2"/>
-          <w:kern w:val="0"/>
-          <w:sz w:val="14"/>
-          <w:szCs w:val="14"/>
-        </w:rPr>
-      </w:pPr>
-      <w:r>
-        <w:rPr>
-          <w:rFonts w:ascii="KoPub바탕체 Medium" w:eastAsia="KoPub바탕체 Medium" w:hAnsi="Gulim" w:cs="Gulim" w:hint="eastAsia"/>
+          <w:rFonts w:ascii="굴림" w:eastAsia="굴림" w:hAnsi="굴림" w:cs="굴림"/>
+          <w:color w:val="000000"/>
+          <w:spacing w:val="-2"/>
+          <w:kern w:val="0"/>
+          <w:sz w:val="14"/>
+          <w:szCs w:val="14"/>
+        </w:rPr>
+      </w:pPr>
+      <w:r>
+        <w:rPr>
+          <w:rFonts w:ascii="KoPub바탕체 Medium" w:eastAsia="KoPub바탕체 Medium" w:hAnsi="굴림" w:cs="굴림" w:hint="eastAsia"/>
           <w:color w:val="000000"/>
           <w:spacing w:val="-2"/>
           <w:kern w:val="0"/>
@@ -712,7 +712,7 @@
       </w:r>
       <w:r>
         <w:rPr>
-          <w:rFonts w:ascii="KoPub바탕체 Light" w:eastAsia="KoPub바탕체 Light" w:hAnsi="Gulim" w:cs="Gulim" w:hint="eastAsia"/>
+          <w:rFonts w:ascii="KoPub바탕체 Light" w:eastAsia="KoPub바탕체 Light" w:hAnsi="굴림" w:cs="굴림" w:hint="eastAsia"/>
           <w:color w:val="000000"/>
           <w:spacing w:val="-2"/>
           <w:kern w:val="0"/>
@@ -723,7 +723,7 @@
       </w:r>
       <w:r>
         <w:rPr>
-          <w:rFonts w:ascii="Gulim" w:eastAsia="KoPub바탕체 Light" w:hAnsi="Gulim" w:cs="Gulim"/>
+          <w:rFonts w:ascii="굴림" w:eastAsia="KoPub바탕체 Light" w:hAnsi="굴림" w:cs="굴림"/>
           <w:color w:val="000000"/>
           <w:spacing w:val="-2"/>
           <w:kern w:val="0"/>
@@ -734,7 +734,7 @@
       </w:r>
       <w:r>
         <w:rPr>
-          <w:rFonts w:ascii="Gulim" w:eastAsia="KoPub바탕체 Light" w:hAnsi="Gulim" w:cs="Gulim"/>
+          <w:rFonts w:ascii="굴림" w:eastAsia="KoPub바탕체 Light" w:hAnsi="굴림" w:cs="굴림"/>
           <w:color w:val="000000"/>
           <w:spacing w:val="-2"/>
           <w:kern w:val="0"/>
@@ -745,7 +745,7 @@
       </w:r>
       <w:r>
         <w:rPr>
-          <w:rFonts w:ascii="Gulim" w:eastAsia="KoPub바탕체 Light" w:hAnsi="Gulim" w:cs="Gulim"/>
+          <w:rFonts w:ascii="굴림" w:eastAsia="KoPub바탕체 Light" w:hAnsi="굴림" w:cs="굴림"/>
           <w:color w:val="000000"/>
           <w:spacing w:val="-2"/>
           <w:kern w:val="0"/>
@@ -756,7 +756,7 @@
       </w:r>
       <w:r>
         <w:rPr>
-          <w:rFonts w:ascii="Gulim" w:eastAsia="KoPub바탕체 Light" w:hAnsi="Gulim" w:cs="Gulim"/>
+          <w:rFonts w:ascii="굴림" w:eastAsia="KoPub바탕체 Light" w:hAnsi="굴림" w:cs="굴림"/>
           <w:color w:val="000000"/>
           <w:spacing w:val="-2"/>
           <w:kern w:val="0"/>
@@ -768,7 +768,7 @@
       <w:proofErr w:type="spellStart"/>
       <w:r>
         <w:rPr>
-          <w:rFonts w:ascii="Gulim" w:eastAsia="KoPub바탕체 Light" w:hAnsi="Gulim" w:cs="Gulim"/>
+          <w:rFonts w:ascii="굴림" w:eastAsia="KoPub바탕체 Light" w:hAnsi="굴림" w:cs="굴림"/>
           <w:color w:val="000000"/>
           <w:spacing w:val="-2"/>
           <w:kern w:val="0"/>
@@ -780,7 +780,7 @@
       <w:proofErr w:type="spellEnd"/>
       <w:r>
         <w:rPr>
-          <w:rFonts w:ascii="Gulim" w:eastAsia="KoPub바탕체 Light" w:hAnsi="Gulim" w:cs="Gulim"/>
+          <w:rFonts w:ascii="굴림" w:eastAsia="KoPub바탕체 Light" w:hAnsi="굴림" w:cs="굴림"/>
           <w:color w:val="000000"/>
           <w:spacing w:val="-2"/>
           <w:kern w:val="0"/>
@@ -791,7 +791,7 @@
       </w:r>
       <w:r>
         <w:rPr>
-          <w:rFonts w:ascii="KoPub바탕체 Light" w:eastAsia="KoPub바탕체 Light" w:hAnsi="Gulim" w:cs="Gulim" w:hint="eastAsia"/>
+          <w:rFonts w:ascii="KoPub바탕체 Light" w:eastAsia="KoPub바탕체 Light" w:hAnsi="굴림" w:cs="굴림" w:hint="eastAsia"/>
           <w:color w:val="000000"/>
           <w:spacing w:val="-2"/>
           <w:kern w:val="0"/>
@@ -802,7 +802,7 @@
       </w:r>
       <w:r>
         <w:rPr>
-          <w:rFonts w:ascii="Gulim" w:eastAsia="KoPub바탕체 Light" w:hAnsi="Gulim" w:cs="Gulim"/>
+          <w:rFonts w:ascii="굴림" w:eastAsia="KoPub바탕체 Light" w:hAnsi="굴림" w:cs="굴림"/>
           <w:color w:val="000000"/>
           <w:spacing w:val="-2"/>
           <w:kern w:val="0"/>
@@ -813,7 +813,7 @@
       </w:r>
       <w:r>
         <w:rPr>
-          <w:rFonts w:ascii="Gulim" w:eastAsia="KoPub바탕체 Light" w:hAnsi="Gulim" w:cs="Gulim"/>
+          <w:rFonts w:ascii="굴림" w:eastAsia="KoPub바탕체 Light" w:hAnsi="굴림" w:cs="굴림"/>
           <w:color w:val="000000"/>
           <w:spacing w:val="-2"/>
           <w:kern w:val="0"/>
@@ -824,7 +824,7 @@
       </w:r>
       <w:r>
         <w:rPr>
-          <w:rFonts w:ascii="KoPub바탕체 Light" w:eastAsia="KoPub바탕체 Light" w:hAnsi="Gulim" w:cs="Gulim" w:hint="eastAsia"/>
+          <w:rFonts w:ascii="KoPub바탕체 Light" w:eastAsia="KoPub바탕체 Light" w:hAnsi="굴림" w:cs="굴림" w:hint="eastAsia"/>
           <w:color w:val="000000"/>
           <w:spacing w:val="-2"/>
           <w:kern w:val="0"/>
@@ -835,7 +835,7 @@
       </w:r>
       <w:r>
         <w:rPr>
-          <w:rFonts w:ascii="Gulim" w:eastAsia="KoPub바탕체 Light" w:hAnsi="Gulim" w:cs="Gulim"/>
+          <w:rFonts w:ascii="굴림" w:eastAsia="KoPub바탕체 Light" w:hAnsi="굴림" w:cs="굴림"/>
           <w:color w:val="000000"/>
           <w:spacing w:val="-2"/>
           <w:kern w:val="0"/>
@@ -846,7 +846,7 @@
       </w:r>
       <w:r>
         <w:rPr>
-          <w:rFonts w:ascii="Gulim" w:eastAsia="KoPub바탕체 Light" w:hAnsi="Gulim" w:cs="Gulim"/>
+          <w:rFonts w:ascii="굴림" w:eastAsia="KoPub바탕체 Light" w:hAnsi="굴림" w:cs="굴림"/>
           <w:color w:val="000000"/>
           <w:spacing w:val="-2"/>
           <w:kern w:val="0"/>
@@ -857,7 +857,7 @@
       </w:r>
       <w:r>
         <w:rPr>
-          <w:rFonts w:ascii="KoPub바탕체 Light" w:eastAsia="KoPub바탕체 Light" w:hAnsi="Gulim" w:cs="Gulim" w:hint="eastAsia"/>
+          <w:rFonts w:ascii="KoPub바탕체 Light" w:eastAsia="KoPub바탕체 Light" w:hAnsi="굴림" w:cs="굴림" w:hint="eastAsia"/>
           <w:color w:val="000000"/>
           <w:spacing w:val="-2"/>
           <w:kern w:val="0"/>
@@ -868,7 +868,7 @@
       </w:r>
       <w:r>
         <w:rPr>
-          <w:rFonts w:ascii="Gulim" w:eastAsia="KoPub바탕체 Light" w:hAnsi="Gulim" w:cs="Gulim"/>
+          <w:rFonts w:ascii="굴림" w:eastAsia="KoPub바탕체 Light" w:hAnsi="굴림" w:cs="굴림"/>
           <w:color w:val="000000"/>
           <w:spacing w:val="-2"/>
           <w:kern w:val="0"/>
@@ -879,7 +879,7 @@
       </w:r>
       <w:r>
         <w:rPr>
-          <w:rFonts w:ascii="Gulim" w:eastAsia="KoPub바탕체 Light" w:hAnsi="Gulim" w:cs="Gulim"/>
+          <w:rFonts w:ascii="굴림" w:eastAsia="KoPub바탕체 Light" w:hAnsi="굴림" w:cs="굴림"/>
           <w:color w:val="000000"/>
           <w:spacing w:val="-2"/>
           <w:kern w:val="0"/>
@@ -895,17 +895,17 @@
         <w:spacing w:after="0" w:line="300" w:lineRule="auto"/>
         <w:textAlignment w:val="baseline"/>
         <w:rPr>
-          <w:rFonts w:ascii="Gulim" w:eastAsia="Gulim" w:hAnsi="Gulim" w:cs="Gulim"/>
-          <w:color w:val="000000"/>
-          <w:spacing w:val="-2"/>
-          <w:kern w:val="0"/>
-          <w:sz w:val="14"/>
-          <w:szCs w:val="14"/>
-        </w:rPr>
-      </w:pPr>
-      <w:r>
-        <w:rPr>
-          <w:rFonts w:ascii="KoPub바탕체 Medium" w:eastAsia="KoPub바탕체 Medium" w:hAnsi="Gulim" w:cs="Gulim" w:hint="eastAsia"/>
+          <w:rFonts w:ascii="굴림" w:eastAsia="굴림" w:hAnsi="굴림" w:cs="굴림"/>
+          <w:color w:val="000000"/>
+          <w:spacing w:val="-2"/>
+          <w:kern w:val="0"/>
+          <w:sz w:val="14"/>
+          <w:szCs w:val="14"/>
+        </w:rPr>
+      </w:pPr>
+      <w:r>
+        <w:rPr>
+          <w:rFonts w:ascii="KoPub바탕체 Medium" w:eastAsia="KoPub바탕체 Medium" w:hAnsi="굴림" w:cs="굴림" w:hint="eastAsia"/>
           <w:color w:val="000000"/>
           <w:spacing w:val="-2"/>
           <w:kern w:val="0"/>
@@ -916,7 +916,7 @@
       </w:r>
       <w:r>
         <w:rPr>
-          <w:rFonts w:ascii="KoPub바탕체 Light" w:eastAsia="KoPub바탕체 Light" w:hAnsi="Gulim" w:cs="Gulim" w:hint="eastAsia"/>
+          <w:rFonts w:ascii="KoPub바탕체 Light" w:eastAsia="KoPub바탕체 Light" w:hAnsi="굴림" w:cs="굴림" w:hint="eastAsia"/>
           <w:color w:val="000000"/>
           <w:spacing w:val="-2"/>
           <w:kern w:val="0"/>
@@ -932,17 +932,17 @@
         <w:spacing w:after="0" w:line="300" w:lineRule="auto"/>
         <w:textAlignment w:val="baseline"/>
         <w:rPr>
-          <w:rFonts w:ascii="Gulim" w:eastAsia="Gulim" w:hAnsi="Gulim" w:cs="Gulim"/>
-          <w:color w:val="000000"/>
-          <w:spacing w:val="-2"/>
-          <w:kern w:val="0"/>
-          <w:sz w:val="14"/>
-          <w:szCs w:val="14"/>
-        </w:rPr>
-      </w:pPr>
-      <w:r>
-        <w:rPr>
-          <w:rFonts w:ascii="KoPub바탕체 Medium" w:eastAsia="KoPub바탕체 Medium" w:hAnsi="Gulim" w:cs="Gulim" w:hint="eastAsia"/>
+          <w:rFonts w:ascii="굴림" w:eastAsia="굴림" w:hAnsi="굴림" w:cs="굴림"/>
+          <w:color w:val="000000"/>
+          <w:spacing w:val="-2"/>
+          <w:kern w:val="0"/>
+          <w:sz w:val="14"/>
+          <w:szCs w:val="14"/>
+        </w:rPr>
+      </w:pPr>
+      <w:r>
+        <w:rPr>
+          <w:rFonts w:ascii="KoPub바탕체 Medium" w:eastAsia="KoPub바탕체 Medium" w:hAnsi="굴림" w:cs="굴림" w:hint="eastAsia"/>
           <w:color w:val="000000"/>
           <w:spacing w:val="-2"/>
           <w:kern w:val="0"/>
@@ -953,7 +953,7 @@
       </w:r>
       <w:r>
         <w:rPr>
-          <w:rFonts w:ascii="KoPub바탕체 Light" w:eastAsia="KoPub바탕체 Light" w:hAnsi="Gulim" w:cs="Gulim" w:hint="eastAsia"/>
+          <w:rFonts w:ascii="KoPub바탕체 Light" w:eastAsia="KoPub바탕체 Light" w:hAnsi="굴림" w:cs="굴림" w:hint="eastAsia"/>
           <w:color w:val="000000"/>
           <w:spacing w:val="-2"/>
           <w:kern w:val="0"/>
@@ -969,17 +969,17 @@
         <w:spacing w:after="0" w:line="300" w:lineRule="auto"/>
         <w:textAlignment w:val="baseline"/>
         <w:rPr>
-          <w:rFonts w:ascii="Gulim" w:eastAsia="Gulim" w:hAnsi="Gulim" w:cs="Gulim"/>
-          <w:color w:val="000000"/>
-          <w:spacing w:val="-2"/>
-          <w:kern w:val="0"/>
-          <w:sz w:val="14"/>
-          <w:szCs w:val="14"/>
-        </w:rPr>
-      </w:pPr>
-      <w:r>
-        <w:rPr>
-          <w:rFonts w:ascii="KoPub바탕체 Medium" w:eastAsia="KoPub바탕체 Medium" w:hAnsi="Gulim" w:cs="Gulim" w:hint="eastAsia"/>
+          <w:rFonts w:ascii="굴림" w:eastAsia="굴림" w:hAnsi="굴림" w:cs="굴림"/>
+          <w:color w:val="000000"/>
+          <w:spacing w:val="-2"/>
+          <w:kern w:val="0"/>
+          <w:sz w:val="14"/>
+          <w:szCs w:val="14"/>
+        </w:rPr>
+      </w:pPr>
+      <w:r>
+        <w:rPr>
+          <w:rFonts w:ascii="KoPub바탕체 Medium" w:eastAsia="KoPub바탕체 Medium" w:hAnsi="굴림" w:cs="굴림" w:hint="eastAsia"/>
           <w:color w:val="000000"/>
           <w:spacing w:val="-2"/>
           <w:kern w:val="0"/>
@@ -990,7 +990,7 @@
       </w:r>
       <w:r>
         <w:rPr>
-          <w:rFonts w:ascii="KoPub바탕체 Light" w:eastAsia="KoPub바탕체 Light" w:hAnsi="Gulim" w:cs="Gulim" w:hint="eastAsia"/>
+          <w:rFonts w:ascii="KoPub바탕체 Light" w:eastAsia="KoPub바탕체 Light" w:hAnsi="굴림" w:cs="굴림" w:hint="eastAsia"/>
           <w:color w:val="000000"/>
           <w:spacing w:val="-2"/>
           <w:kern w:val="0"/>
@@ -1006,17 +1006,17 @@
         <w:spacing w:after="0" w:line="300" w:lineRule="auto"/>
         <w:textAlignment w:val="baseline"/>
         <w:rPr>
-          <w:rFonts w:ascii="Gulim" w:eastAsia="Gulim" w:hAnsi="Gulim" w:cs="Gulim"/>
-          <w:color w:val="000000"/>
-          <w:spacing w:val="-2"/>
-          <w:kern w:val="0"/>
-          <w:sz w:val="14"/>
-          <w:szCs w:val="14"/>
-        </w:rPr>
-      </w:pPr>
-      <w:r>
-        <w:rPr>
-          <w:rFonts w:ascii="KoPub바탕체 Medium" w:eastAsia="KoPub바탕체 Medium" w:hAnsi="Gulim" w:cs="Gulim" w:hint="eastAsia"/>
+          <w:rFonts w:ascii="굴림" w:eastAsia="굴림" w:hAnsi="굴림" w:cs="굴림"/>
+          <w:color w:val="000000"/>
+          <w:spacing w:val="-2"/>
+          <w:kern w:val="0"/>
+          <w:sz w:val="14"/>
+          <w:szCs w:val="14"/>
+        </w:rPr>
+      </w:pPr>
+      <w:r>
+        <w:rPr>
+          <w:rFonts w:ascii="KoPub바탕체 Medium" w:eastAsia="KoPub바탕체 Medium" w:hAnsi="굴림" w:cs="굴림" w:hint="eastAsia"/>
           <w:color w:val="000000"/>
           <w:spacing w:val="-2"/>
           <w:kern w:val="0"/>
@@ -1027,7 +1027,7 @@
       </w:r>
       <w:r>
         <w:rPr>
-          <w:rFonts w:ascii="KoPub바탕체 Light" w:eastAsia="KoPub바탕체 Light" w:hAnsi="Gulim" w:cs="Gulim" w:hint="eastAsia"/>
+          <w:rFonts w:ascii="KoPub바탕체 Light" w:eastAsia="KoPub바탕체 Light" w:hAnsi="굴림" w:cs="굴림" w:hint="eastAsia"/>
           <w:color w:val="FF9066"/>
           <w:spacing w:val="-2"/>
           <w:kern w:val="0"/>
@@ -1038,7 +1038,7 @@
       </w:r>
       <w:r>
         <w:rPr>
-          <w:rFonts w:ascii="KoPub바탕체 Light" w:eastAsia="KoPub바탕체 Light" w:hAnsi="Gulim" w:cs="Gulim" w:hint="eastAsia"/>
+          <w:rFonts w:ascii="KoPub바탕체 Light" w:eastAsia="KoPub바탕체 Light" w:hAnsi="굴림" w:cs="굴림" w:hint="eastAsia"/>
           <w:color w:val="FF0000"/>
           <w:spacing w:val="-2"/>
           <w:kern w:val="0"/>
@@ -1054,7 +1054,7 @@
         <w:spacing w:after="0" w:line="300" w:lineRule="auto"/>
         <w:textAlignment w:val="baseline"/>
         <w:rPr>
-          <w:rFonts w:ascii="Gulim" w:eastAsia="Gulim" w:hAnsi="Gulim" w:cs="Gulim"/>
+          <w:rFonts w:ascii="굴림" w:eastAsia="굴림" w:hAnsi="굴림" w:cs="굴림"/>
           <w:color w:val="000000"/>
           <w:spacing w:val="-2"/>
           <w:kern w:val="0"/>
@@ -1069,17 +1069,17 @@
         <w:spacing w:after="0" w:line="300" w:lineRule="auto"/>
         <w:textAlignment w:val="baseline"/>
         <w:rPr>
-          <w:rFonts w:ascii="Gulim" w:eastAsia="Gulim" w:hAnsi="Gulim" w:cs="Gulim"/>
-          <w:color w:val="000000"/>
-          <w:spacing w:val="-2"/>
-          <w:kern w:val="0"/>
-          <w:sz w:val="14"/>
-          <w:szCs w:val="14"/>
-        </w:rPr>
-      </w:pPr>
-      <w:r>
-        <w:rPr>
-          <w:rFonts w:ascii="Gulim" w:eastAsia="KoPub바탕체 Light" w:hAnsi="KoPub바탕체 Light" w:cs="Gulim"/>
+          <w:rFonts w:ascii="굴림" w:eastAsia="굴림" w:hAnsi="굴림" w:cs="굴림"/>
+          <w:color w:val="000000"/>
+          <w:spacing w:val="-2"/>
+          <w:kern w:val="0"/>
+          <w:sz w:val="14"/>
+          <w:szCs w:val="14"/>
+        </w:rPr>
+      </w:pPr>
+      <w:r>
+        <w:rPr>
+          <w:rFonts w:ascii="굴림" w:eastAsia="KoPub바탕체 Light" w:hAnsi="KoPub바탕체 Light" w:cs="굴림"/>
           <w:color w:val="000000"/>
           <w:spacing w:val="-2"/>
           <w:kern w:val="0"/>
@@ -1090,7 +1090,7 @@
       </w:r>
       <w:r>
         <w:rPr>
-          <w:rFonts w:ascii="Gulim" w:eastAsia="KoPub바탕체 Light" w:hAnsi="KoPub바탕체 Light" w:cs="Gulim"/>
+          <w:rFonts w:ascii="굴림" w:eastAsia="KoPub바탕체 Light" w:hAnsi="KoPub바탕체 Light" w:cs="굴림"/>
           <w:color w:val="000000"/>
           <w:spacing w:val="-2"/>
           <w:kern w:val="0"/>
@@ -1101,7 +1101,7 @@
       </w:r>
       <w:r>
         <w:rPr>
-          <w:rFonts w:ascii="Gulim" w:eastAsia="KoPub바탕체 Light" w:hAnsi="Gulim" w:cs="Gulim"/>
+          <w:rFonts w:ascii="굴림" w:eastAsia="KoPub바탕체 Light" w:hAnsi="굴림" w:cs="굴림"/>
           <w:color w:val="FF0000"/>
           <w:spacing w:val="-2"/>
           <w:kern w:val="0"/>
@@ -1112,7 +1112,7 @@
       </w:r>
       <w:r>
         <w:rPr>
-          <w:rFonts w:ascii="KoPub바탕체 Light" w:eastAsia="KoPub바탕체 Light" w:hAnsi="Gulim" w:cs="Gulim" w:hint="eastAsia"/>
+          <w:rFonts w:ascii="KoPub바탕체 Light" w:eastAsia="KoPub바탕체 Light" w:hAnsi="굴림" w:cs="굴림" w:hint="eastAsia"/>
           <w:color w:val="FF0000"/>
           <w:spacing w:val="-2"/>
           <w:kern w:val="0"/>
@@ -1128,7 +1128,7 @@
         <w:spacing w:after="0" w:line="300" w:lineRule="auto"/>
         <w:textAlignment w:val="baseline"/>
         <w:rPr>
-          <w:rFonts w:ascii="Gulim" w:eastAsia="Gulim" w:hAnsi="Gulim" w:cs="Gulim"/>
+          <w:rFonts w:ascii="굴림" w:eastAsia="굴림" w:hAnsi="굴림" w:cs="굴림"/>
           <w:color w:val="000000"/>
           <w:spacing w:val="-2"/>
           <w:kern w:val="0"/>
@@ -1143,7 +1143,7 @@
         <w:spacing w:after="0" w:line="300" w:lineRule="auto"/>
         <w:textAlignment w:val="baseline"/>
         <w:rPr>
-          <w:rFonts w:ascii="Gulim" w:eastAsia="Gulim" w:hAnsi="Gulim" w:cs="Gulim"/>
+          <w:rFonts w:ascii="굴림" w:eastAsia="굴림" w:hAnsi="굴림" w:cs="굴림"/>
           <w:color w:val="000000"/>
           <w:spacing w:val="-2"/>
           <w:kern w:val="0"/>
@@ -1158,7 +1158,7 @@
         <w:spacing w:after="0" w:line="300" w:lineRule="auto"/>
         <w:textAlignment w:val="baseline"/>
         <w:rPr>
-          <w:rFonts w:ascii="Gulim" w:eastAsia="Gulim" w:hAnsi="Gulim" w:cs="Gulim"/>
+          <w:rFonts w:ascii="굴림" w:eastAsia="굴림" w:hAnsi="굴림" w:cs="굴림"/>
           <w:color w:val="000000"/>
           <w:spacing w:val="-2"/>
           <w:kern w:val="0"/>
@@ -1168,7 +1168,7 @@
       </w:pPr>
       <w:r>
         <w:rPr>
-          <w:rFonts w:ascii="KoPub바탕체 Light" w:eastAsia="KoPub바탕체 Light" w:hAnsi="Gulim" w:cs="Gulim" w:hint="eastAsia"/>
+          <w:rFonts w:ascii="KoPub바탕체 Light" w:eastAsia="KoPub바탕체 Light" w:hAnsi="굴림" w:cs="굴림" w:hint="eastAsia"/>
           <w:color w:val="000000"/>
           <w:spacing w:val="-2"/>
           <w:kern w:val="0"/>
@@ -1179,7 +1179,7 @@
       </w:r>
       <w:r>
         <w:rPr>
-          <w:rFonts w:ascii="Gulim" w:eastAsia="KoPub바탕체 Light" w:hAnsi="Gulim" w:cs="Gulim"/>
+          <w:rFonts w:ascii="굴림" w:eastAsia="KoPub바탕체 Light" w:hAnsi="굴림" w:cs="굴림"/>
           <w:color w:val="000000"/>
           <w:spacing w:val="-2"/>
           <w:kern w:val="0"/>
@@ -1190,7 +1190,7 @@
       </w:r>
       <w:r>
         <w:rPr>
-          <w:rFonts w:ascii="Gulim" w:eastAsia="KoPub바탕체 Light" w:hAnsi="Gulim" w:cs="Gulim"/>
+          <w:rFonts w:ascii="굴림" w:eastAsia="KoPub바탕체 Light" w:hAnsi="굴림" w:cs="굴림"/>
           <w:color w:val="000000"/>
           <w:spacing w:val="-2"/>
           <w:kern w:val="0"/>
@@ -1201,7 +1201,7 @@
       </w:r>
       <w:r>
         <w:rPr>
-          <w:rFonts w:ascii="Gulim" w:eastAsia="KoPub바탕체 Light" w:hAnsi="Gulim" w:cs="Gulim"/>
+          <w:rFonts w:ascii="굴림" w:eastAsia="KoPub바탕체 Light" w:hAnsi="굴림" w:cs="굴림"/>
           <w:color w:val="000000"/>
           <w:spacing w:val="-2"/>
           <w:kern w:val="0"/>
@@ -1212,7 +1212,7 @@
       </w:r>
       <w:r>
         <w:rPr>
-          <w:rFonts w:ascii="Gulim" w:eastAsia="KoPub바탕체 Light" w:hAnsi="Gulim" w:cs="Gulim"/>
+          <w:rFonts w:ascii="굴림" w:eastAsia="KoPub바탕체 Light" w:hAnsi="굴림" w:cs="굴림"/>
           <w:color w:val="000000"/>
           <w:spacing w:val="-2"/>
           <w:kern w:val="0"/>
@@ -1223,7 +1223,7 @@
       </w:r>
       <w:r>
         <w:rPr>
-          <w:rFonts w:ascii="Gulim" w:eastAsia="KoPub바탕체 Light" w:hAnsi="Gulim" w:cs="Gulim"/>
+          <w:rFonts w:ascii="굴림" w:eastAsia="KoPub바탕체 Light" w:hAnsi="굴림" w:cs="굴림"/>
           <w:color w:val="000000"/>
           <w:spacing w:val="-2"/>
           <w:kern w:val="0"/>
@@ -1234,7 +1234,7 @@
       </w:r>
       <w:r>
         <w:rPr>
-          <w:rFonts w:ascii="Gulim" w:eastAsia="KoPub바탕체 Light" w:hAnsi="Gulim" w:cs="Gulim"/>
+          <w:rFonts w:ascii="굴림" w:eastAsia="KoPub바탕체 Light" w:hAnsi="굴림" w:cs="굴림"/>
           <w:color w:val="000000"/>
           <w:spacing w:val="-2"/>
           <w:kern w:val="0"/>
@@ -1245,7 +1245,7 @@
       </w:r>
       <w:r>
         <w:rPr>
-          <w:rFonts w:ascii="Gulim" w:eastAsia="KoPub바탕체 Light" w:hAnsi="Gulim" w:cs="Gulim"/>
+          <w:rFonts w:ascii="굴림" w:eastAsia="KoPub바탕체 Light" w:hAnsi="굴림" w:cs="굴림"/>
           <w:color w:val="000000"/>
           <w:spacing w:val="-2"/>
           <w:kern w:val="0"/>
@@ -1256,7 +1256,7 @@
       </w:r>
       <w:r>
         <w:rPr>
-          <w:rFonts w:ascii="Gulim" w:eastAsia="KoPub바탕체 Light" w:hAnsi="Gulim" w:cs="Gulim"/>
+          <w:rFonts w:ascii="굴림" w:eastAsia="KoPub바탕체 Light" w:hAnsi="굴림" w:cs="굴림"/>
           <w:color w:val="000000"/>
           <w:spacing w:val="-2"/>
           <w:kern w:val="0"/>
@@ -1267,7 +1267,7 @@
       </w:r>
       <w:r>
         <w:rPr>
-          <w:rFonts w:ascii="Gulim" w:eastAsia="KoPub바탕체 Light" w:hAnsi="Gulim" w:cs="Gulim"/>
+          <w:rFonts w:ascii="굴림" w:eastAsia="KoPub바탕체 Light" w:hAnsi="굴림" w:cs="굴림"/>
           <w:color w:val="000000"/>
           <w:spacing w:val="-2"/>
           <w:kern w:val="0"/>
@@ -1278,7 +1278,7 @@
       </w:r>
       <w:r>
         <w:rPr>
-          <w:rFonts w:ascii="Gulim" w:eastAsia="KoPub바탕체 Light" w:hAnsi="Gulim" w:cs="Gulim"/>
+          <w:rFonts w:ascii="굴림" w:eastAsia="KoPub바탕체 Light" w:hAnsi="굴림" w:cs="굴림"/>
           <w:color w:val="000000"/>
           <w:spacing w:val="-2"/>
           <w:kern w:val="0"/>
@@ -1289,7 +1289,7 @@
       </w:r>
       <w:r>
         <w:rPr>
-          <w:rFonts w:ascii="Gulim" w:eastAsia="KoPub바탕체 Light" w:hAnsi="Gulim" w:cs="Gulim"/>
+          <w:rFonts w:ascii="굴림" w:eastAsia="KoPub바탕체 Light" w:hAnsi="굴림" w:cs="굴림"/>
           <w:color w:val="000000"/>
           <w:spacing w:val="-2"/>
           <w:kern w:val="0"/>
@@ -1300,7 +1300,7 @@
       </w:r>
       <w:r>
         <w:rPr>
-          <w:rFonts w:ascii="Gulim" w:eastAsia="KoPub바탕체 Light" w:hAnsi="Gulim" w:cs="Gulim"/>
+          <w:rFonts w:ascii="굴림" w:eastAsia="KoPub바탕체 Light" w:hAnsi="굴림" w:cs="굴림"/>
           <w:color w:val="000000"/>
           <w:spacing w:val="-2"/>
           <w:kern w:val="0"/>
@@ -1311,7 +1311,7 @@
       </w:r>
       <w:r>
         <w:rPr>
-          <w:rFonts w:ascii="Gulim" w:eastAsia="KoPub바탕체 Light" w:hAnsi="Gulim" w:cs="Gulim"/>
+          <w:rFonts w:ascii="굴림" w:eastAsia="KoPub바탕체 Light" w:hAnsi="굴림" w:cs="굴림"/>
           <w:color w:val="000000"/>
           <w:spacing w:val="-2"/>
           <w:kern w:val="0"/>
@@ -1322,7 +1322,7 @@
       </w:r>
       <w:r>
         <w:rPr>
-          <w:rFonts w:ascii="Gulim" w:eastAsia="KoPub바탕체 Light" w:hAnsi="Gulim" w:cs="Gulim"/>
+          <w:rFonts w:ascii="굴림" w:eastAsia="KoPub바탕체 Light" w:hAnsi="굴림" w:cs="굴림"/>
           <w:color w:val="000000"/>
           <w:spacing w:val="-2"/>
           <w:kern w:val="0"/>
@@ -1333,7 +1333,7 @@
       </w:r>
       <w:r>
         <w:rPr>
-          <w:rFonts w:ascii="Gulim" w:eastAsia="KoPub바탕체 Light" w:hAnsi="Gulim" w:cs="Gulim"/>
+          <w:rFonts w:ascii="굴림" w:eastAsia="KoPub바탕체 Light" w:hAnsi="굴림" w:cs="굴림"/>
           <w:color w:val="000000"/>
           <w:spacing w:val="-2"/>
           <w:kern w:val="0"/>
@@ -1344,7 +1344,7 @@
       </w:r>
       <w:r>
         <w:rPr>
-          <w:rFonts w:ascii="Gulim" w:eastAsia="KoPub바탕체 Light" w:hAnsi="Gulim" w:cs="Gulim"/>
+          <w:rFonts w:ascii="굴림" w:eastAsia="KoPub바탕체 Light" w:hAnsi="굴림" w:cs="굴림"/>
           <w:color w:val="000000"/>
           <w:spacing w:val="-2"/>
           <w:kern w:val="0"/>
@@ -1355,7 +1355,7 @@
       </w:r>
       <w:r>
         <w:rPr>
-          <w:rFonts w:ascii="Gulim" w:eastAsia="KoPub바탕체 Light" w:hAnsi="Gulim" w:cs="Gulim"/>
+          <w:rFonts w:ascii="굴림" w:eastAsia="KoPub바탕체 Light" w:hAnsi="굴림" w:cs="굴림"/>
           <w:color w:val="000000"/>
           <w:spacing w:val="-2"/>
           <w:kern w:val="0"/>
@@ -1366,7 +1366,7 @@
       </w:r>
       <w:r>
         <w:rPr>
-          <w:rFonts w:ascii="Gulim" w:eastAsia="KoPub바탕체 Light" w:hAnsi="Gulim" w:cs="Gulim"/>
+          <w:rFonts w:ascii="굴림" w:eastAsia="KoPub바탕체 Light" w:hAnsi="굴림" w:cs="굴림"/>
           <w:color w:val="000000"/>
           <w:spacing w:val="-2"/>
           <w:kern w:val="0"/>
@@ -1377,7 +1377,7 @@
       </w:r>
       <w:r>
         <w:rPr>
-          <w:rFonts w:ascii="Gulim" w:eastAsia="KoPub바탕체 Light" w:hAnsi="Gulim" w:cs="Gulim"/>
+          <w:rFonts w:ascii="굴림" w:eastAsia="KoPub바탕체 Light" w:hAnsi="굴림" w:cs="굴림"/>
           <w:color w:val="000000"/>
           <w:spacing w:val="-2"/>
           <w:kern w:val="0"/>
@@ -1388,7 +1388,7 @@
       </w:r>
       <w:r>
         <w:rPr>
-          <w:rFonts w:ascii="Gulim" w:eastAsia="KoPub바탕체 Light" w:hAnsi="Gulim" w:cs="Gulim"/>
+          <w:rFonts w:ascii="굴림" w:eastAsia="KoPub바탕체 Light" w:hAnsi="굴림" w:cs="굴림"/>
           <w:color w:val="000000"/>
           <w:spacing w:val="-2"/>
           <w:kern w:val="0"/>
@@ -1399,7 +1399,7 @@
       </w:r>
       <w:r>
         <w:rPr>
-          <w:rFonts w:ascii="Gulim" w:eastAsia="KoPub바탕체 Light" w:hAnsi="Gulim" w:cs="Gulim"/>
+          <w:rFonts w:ascii="굴림" w:eastAsia="KoPub바탕체 Light" w:hAnsi="굴림" w:cs="굴림"/>
           <w:color w:val="000000"/>
           <w:spacing w:val="-2"/>
           <w:kern w:val="0"/>
@@ -1410,7 +1410,7 @@
       </w:r>
       <w:r>
         <w:rPr>
-          <w:rFonts w:ascii="Gulim" w:eastAsia="KoPub바탕체 Light" w:hAnsi="Gulim" w:cs="Gulim"/>
+          <w:rFonts w:ascii="굴림" w:eastAsia="KoPub바탕체 Light" w:hAnsi="굴림" w:cs="굴림"/>
           <w:color w:val="000000"/>
           <w:spacing w:val="-2"/>
           <w:kern w:val="0"/>
@@ -1421,7 +1421,7 @@
       </w:r>
       <w:r>
         <w:rPr>
-          <w:rFonts w:ascii="Gulim" w:eastAsia="KoPub바탕체 Light" w:hAnsi="Gulim" w:cs="Gulim"/>
+          <w:rFonts w:ascii="굴림" w:eastAsia="KoPub바탕체 Light" w:hAnsi="굴림" w:cs="굴림"/>
           <w:color w:val="000000"/>
           <w:spacing w:val="-2"/>
           <w:kern w:val="0"/>
@@ -1432,7 +1432,7 @@
       </w:r>
       <w:r>
         <w:rPr>
-          <w:rFonts w:ascii="KoPub바탕체 Light" w:eastAsia="KoPub바탕체 Light" w:hAnsi="Gulim" w:cs="Gulim" w:hint="eastAsia"/>
+          <w:rFonts w:ascii="KoPub바탕체 Light" w:eastAsia="KoPub바탕체 Light" w:hAnsi="굴림" w:cs="굴림" w:hint="eastAsia"/>
           <w:color w:val="000000"/>
           <w:spacing w:val="-2"/>
           <w:kern w:val="0"/>
@@ -1448,7 +1448,7 @@
         <w:spacing w:after="0" w:line="300" w:lineRule="auto"/>
         <w:textAlignment w:val="baseline"/>
         <w:rPr>
-          <w:rFonts w:ascii="Gulim" w:eastAsia="Gulim" w:hAnsi="Gulim" w:cs="Gulim"/>
+          <w:rFonts w:ascii="굴림" w:eastAsia="굴림" w:hAnsi="굴림" w:cs="굴림"/>
           <w:color w:val="000000"/>
           <w:spacing w:val="-2"/>
           <w:kern w:val="0"/>
@@ -1458,7 +1458,7 @@
       </w:pPr>
       <w:r>
         <w:rPr>
-          <w:rFonts w:ascii="KoPub바탕체 Light" w:eastAsia="KoPub바탕체 Light" w:hAnsi="Gulim" w:cs="Gulim" w:hint="eastAsia"/>
+          <w:rFonts w:ascii="KoPub바탕체 Light" w:eastAsia="KoPub바탕체 Light" w:hAnsi="굴림" w:cs="굴림" w:hint="eastAsia"/>
           <w:color w:val="000000"/>
           <w:spacing w:val="-2"/>
           <w:kern w:val="0"/>
@@ -1470,7 +1470,7 @@
       <w:proofErr w:type="spellStart"/>
       <w:r>
         <w:rPr>
-          <w:rFonts w:ascii="Gulim" w:eastAsia="KoPub바탕체 Light" w:hAnsi="Gulim" w:cs="Gulim"/>
+          <w:rFonts w:ascii="굴림" w:eastAsia="KoPub바탕체 Light" w:hAnsi="굴림" w:cs="굴림"/>
           <w:color w:val="000000"/>
           <w:spacing w:val="-2"/>
           <w:kern w:val="0"/>
@@ -1482,7 +1482,7 @@
       <w:proofErr w:type="spellEnd"/>
       <w:r>
         <w:rPr>
-          <w:rFonts w:ascii="Gulim" w:eastAsia="KoPub바탕체 Light" w:hAnsi="Gulim" w:cs="Gulim"/>
+          <w:rFonts w:ascii="굴림" w:eastAsia="KoPub바탕체 Light" w:hAnsi="굴림" w:cs="굴림"/>
           <w:color w:val="000000"/>
           <w:spacing w:val="-2"/>
           <w:kern w:val="0"/>
@@ -1493,7 +1493,7 @@
       </w:r>
       <w:r>
         <w:rPr>
-          <w:rFonts w:ascii="KoPub바탕체 Light" w:eastAsia="KoPub바탕체 Light" w:hAnsi="Gulim" w:cs="Gulim" w:hint="eastAsia"/>
+          <w:rFonts w:ascii="KoPub바탕체 Light" w:eastAsia="KoPub바탕체 Light" w:hAnsi="굴림" w:cs="굴림" w:hint="eastAsia"/>
           <w:color w:val="000000"/>
           <w:spacing w:val="-2"/>
           <w:kern w:val="0"/>
@@ -1504,7 +1504,7 @@
       </w:r>
       <w:r>
         <w:rPr>
-          <w:rFonts w:ascii="Gulim" w:eastAsia="KoPub바탕체 Light" w:hAnsi="Gulim" w:cs="Gulim"/>
+          <w:rFonts w:ascii="굴림" w:eastAsia="KoPub바탕체 Light" w:hAnsi="굴림" w:cs="굴림"/>
           <w:color w:val="000000"/>
           <w:spacing w:val="-2"/>
           <w:kern w:val="0"/>
@@ -1515,7 +1515,7 @@
       </w:r>
       <w:r>
         <w:rPr>
-          <w:rFonts w:ascii="KoPub바탕체 Light" w:eastAsia="KoPub바탕체 Light" w:hAnsi="Gulim" w:cs="Gulim" w:hint="eastAsia"/>
+          <w:rFonts w:ascii="KoPub바탕체 Light" w:eastAsia="KoPub바탕체 Light" w:hAnsi="굴림" w:cs="굴림" w:hint="eastAsia"/>
           <w:color w:val="000000"/>
           <w:spacing w:val="-2"/>
           <w:kern w:val="0"/>
@@ -1527,7 +1527,7 @@
       <w:proofErr w:type="spellStart"/>
       <w:r>
         <w:rPr>
-          <w:rFonts w:ascii="Gulim" w:eastAsia="KoPub바탕체 Light" w:hAnsi="Gulim" w:cs="Gulim"/>
+          <w:rFonts w:ascii="굴림" w:eastAsia="KoPub바탕체 Light" w:hAnsi="굴림" w:cs="굴림"/>
           <w:color w:val="000000"/>
           <w:spacing w:val="-2"/>
           <w:kern w:val="0"/>
@@ -1539,7 +1539,7 @@
       <w:proofErr w:type="spellEnd"/>
       <w:r>
         <w:rPr>
-          <w:rFonts w:ascii="Gulim" w:eastAsia="KoPub바탕체 Light" w:hAnsi="Gulim" w:cs="Gulim"/>
+          <w:rFonts w:ascii="굴림" w:eastAsia="KoPub바탕체 Light" w:hAnsi="굴림" w:cs="굴림"/>
           <w:color w:val="000000"/>
           <w:spacing w:val="-2"/>
           <w:kern w:val="0"/>
@@ -1551,7 +1551,7 @@
       <w:proofErr w:type="spellStart"/>
       <w:r>
         <w:rPr>
-          <w:rFonts w:ascii="Gulim" w:eastAsia="KoPub바탕체 Light" w:hAnsi="Gulim" w:cs="Gulim"/>
+          <w:rFonts w:ascii="굴림" w:eastAsia="KoPub바탕체 Light" w:hAnsi="굴림" w:cs="굴림"/>
           <w:color w:val="000000"/>
           <w:spacing w:val="-2"/>
           <w:kern w:val="0"/>
@@ -1563,7 +1563,7 @@
       <w:proofErr w:type="spellEnd"/>
       <w:r>
         <w:rPr>
-          <w:rFonts w:ascii="KoPub바탕체 Light" w:eastAsia="KoPub바탕체 Light" w:hAnsi="Gulim" w:cs="Gulim" w:hint="eastAsia"/>
+          <w:rFonts w:ascii="KoPub바탕체 Light" w:eastAsia="KoPub바탕체 Light" w:hAnsi="굴림" w:cs="굴림" w:hint="eastAsia"/>
           <w:color w:val="000000"/>
           <w:spacing w:val="-2"/>
           <w:kern w:val="0"/>
@@ -3496,7 +3496,7 @@
         <w:autoSpaceDE/>
         <w:autoSpaceDN/>
         <w:rPr>
-          <w:rFonts w:ascii="KoPub바탕체 Light" w:eastAsia="KoPub바탕체 Light" w:hAnsi="나눔고딕" w:cs="Gulim"/>
+          <w:rFonts w:ascii="KoPub바탕체 Light" w:eastAsia="KoPub바탕체 Light" w:hAnsi="나눔고딕" w:cs="굴림"/>
           <w:b/>
           <w:bCs/>
           <w:color w:val="000000"/>
@@ -3584,7 +3584,7 @@
         <w:autoSpaceDE/>
         <w:autoSpaceDN/>
         <w:rPr>
-          <w:rFonts w:ascii="KoPub바탕체 Light" w:eastAsia="KoPub바탕체 Light" w:hAnsi="나눔고딕" w:cs="Gulim"/>
+          <w:rFonts w:ascii="KoPub바탕체 Light" w:eastAsia="KoPub바탕체 Light" w:hAnsi="나눔고딕" w:cs="굴림"/>
           <w:b/>
           <w:bCs/>
           <w:color w:val="000000"/>
@@ -4527,6 +4527,255 @@
         </w:rPr>
       </w:pPr>
     </w:p>
+    <w:tbl>
+      <w:tblPr>
+        <w:tblW w:w="1500" w:type="dxa"/>
+        <w:tblCellMar>
+          <w:left w:w="99" w:type="dxa"/>
+          <w:right w:w="99" w:type="dxa"/>
+        </w:tblCellMar>
+        <w:tblLook w:val="04A0" w:firstRow="1" w:lastRow="0" w:firstColumn="1" w:lastColumn="0" w:noHBand="0" w:noVBand="1"/>
+      </w:tblPr>
+      <w:tblGrid>
+        <w:gridCol w:w="1655"/>
+      </w:tblGrid>
+      <w:tr>
+        <w:trPr>
+          <w:trHeight w:val="360"/>
+        </w:trPr>
+        <w:tc>
+          <w:tcPr>
+            <w:tcW w:w="1500" w:type="dxa"/>
+            <w:tcBorders>
+              <w:top w:val="nil"/>
+              <w:left w:val="nil"/>
+              <w:bottom w:val="nil"/>
+              <w:right w:val="nil"/>
+            </w:tcBorders>
+            <w:shd w:val="clear" w:color="auto" w:fill="auto"/>
+            <w:noWrap/>
+            <w:vAlign w:val="center"/>
+            <w:hideMark/>
+          </w:tcPr>
+          <w:p>
+            <w:pPr>
+              <w:widowControl/>
+              <w:wordWrap/>
+              <w:autoSpaceDE/>
+              <w:autoSpaceDN/>
+              <w:spacing w:after="0" w:line="240" w:lineRule="auto"/>
+              <w:jc w:val="left"/>
+              <w:rPr>
+                <w:rFonts w:ascii="맑은 고딕" w:eastAsia="맑은 고딕" w:hAnsi="맑은 고딕" w:cs="Times New Roman"/>
+                <w:color w:val="000000"/>
+                <w:kern w:val="0"/>
+                <w:sz w:val="24"/>
+                <w:szCs w:val="24"/>
+                <w:lang w:eastAsia="ko-Kore-KR"/>
+              </w:rPr>
+            </w:pPr>
+            <w:r>
+              <w:rPr>
+                <w:rFonts w:ascii="맑은 고딕" w:eastAsia="맑은 고딕" w:hAnsi="맑은 고딕" w:cs="Times New Roman" w:hint="eastAsia"/>
+                <w:color w:val="000000"/>
+                <w:kern w:val="0"/>
+                <w:sz w:val="24"/>
+                <w:szCs w:val="24"/>
+                <w:lang w:eastAsia="ko-Kore-KR"/>
+              </w:rPr>
+              <w:lastRenderedPageBreak/>
+              <w:t>${</w:t>
+            </w:r>
+            <w:r>
+              <w:rPr>
+                <w:rFonts w:ascii="맑은 고딕" w:eastAsia="맑은 고딕" w:hAnsi="맑은 고딕" w:cs="Times New Roman"/>
+                <w:color w:val="000000"/>
+                <w:kern w:val="0"/>
+                <w:sz w:val="24"/>
+                <w:szCs w:val="24"/>
+                <w:lang w:eastAsia="ko-Kore-KR"/>
+              </w:rPr>
+              <w:t>content</w:t>
+            </w:r>
+            <w:r>
+              <w:rPr>
+                <w:rFonts w:ascii="맑은 고딕" w:eastAsia="맑은 고딕" w:hAnsi="맑은 고딕" w:cs="Times New Roman" w:hint="eastAsia"/>
+                <w:color w:val="000000"/>
+                <w:kern w:val="0"/>
+                <w:sz w:val="24"/>
+                <w:szCs w:val="24"/>
+                <w:lang w:eastAsia="ko-Kore-KR"/>
+              </w:rPr>
+              <w:t>}</w:t>
+            </w:r>
+          </w:p>
+          <w:p>
+            <w:pPr>
+              <w:widowControl/>
+              <w:wordWrap/>
+              <w:autoSpaceDE/>
+              <w:autoSpaceDN/>
+              <w:spacing w:after="0" w:line="240" w:lineRule="auto"/>
+              <w:jc w:val="left"/>
+              <w:rPr>
+                <w:rFonts w:ascii="맑은 고딕" w:eastAsia="맑은 고딕" w:hAnsi="맑은 고딕" w:cs="Times New Roman"/>
+                <w:color w:val="000000"/>
+                <w:kern w:val="0"/>
+                <w:sz w:val="24"/>
+                <w:szCs w:val="24"/>
+                <w:lang w:eastAsia="ko-Kore-KR"/>
+              </w:rPr>
+            </w:pPr>
+            <w:proofErr w:type="gramStart"/>
+            <w:r>
+              <w:rPr>
+                <w:rFonts w:ascii="맑은 고딕" w:eastAsia="맑은 고딕" w:hAnsi="맑은 고딕" w:cs="Times New Roman" w:hint="eastAsia"/>
+                <w:color w:val="000000"/>
+                <w:kern w:val="0"/>
+                <w:sz w:val="24"/>
+                <w:szCs w:val="24"/>
+                <w:lang w:eastAsia="ko-Kore-KR"/>
+              </w:rPr>
+              <w:t>Q</w:t>
+            </w:r>
+            <w:r>
+              <w:rPr>
+                <w:rFonts w:ascii="맑은 고딕" w:eastAsia="맑은 고딕" w:hAnsi="맑은 고딕" w:cs="Times New Roman"/>
+                <w:color w:val="000000"/>
+                <w:kern w:val="0"/>
+                <w:sz w:val="24"/>
+                <w:szCs w:val="24"/>
+                <w:lang w:eastAsia="ko-Kore-KR"/>
+              </w:rPr>
+              <w:t>:$</w:t>
+            </w:r>
+            <w:proofErr w:type="gramEnd"/>
+            <w:r>
+              <w:rPr>
+                <w:rFonts w:ascii="맑은 고딕" w:eastAsia="맑은 고딕" w:hAnsi="맑은 고딕" w:cs="Times New Roman"/>
+                <w:color w:val="000000"/>
+                <w:kern w:val="0"/>
+                <w:sz w:val="24"/>
+                <w:szCs w:val="24"/>
+                <w:lang w:eastAsia="ko-Kore-KR"/>
+              </w:rPr>
+              <w:t>{question}</w:t>
+            </w:r>
+          </w:p>
+          <w:p>
+            <w:pPr>
+              <w:widowControl/>
+              <w:wordWrap/>
+              <w:autoSpaceDE/>
+              <w:autoSpaceDN/>
+              <w:spacing w:after="0" w:line="240" w:lineRule="auto"/>
+              <w:jc w:val="left"/>
+              <w:rPr>
+                <w:rFonts w:ascii="맑은 고딕" w:eastAsia="맑은 고딕" w:hAnsi="맑은 고딕" w:cs="Times New Roman"/>
+                <w:color w:val="000000"/>
+                <w:kern w:val="0"/>
+                <w:sz w:val="24"/>
+                <w:szCs w:val="24"/>
+                <w:lang w:eastAsia="ko-Kore-KR"/>
+              </w:rPr>
+            </w:pPr>
+            <w:r>
+              <w:rPr>
+                <w:rFonts w:ascii="맑은 고딕" w:eastAsia="맑은 고딕" w:hAnsi="맑은 고딕" w:cs="Times New Roman" w:hint="eastAsia"/>
+                <w:color w:val="000000"/>
+                <w:kern w:val="0"/>
+                <w:sz w:val="24"/>
+                <w:szCs w:val="24"/>
+                <w:lang w:eastAsia="ko-Kore-KR"/>
+              </w:rPr>
+              <w:t>A</w:t>
+            </w:r>
+            <w:r>
+              <w:rPr>
+                <w:rFonts w:ascii="맑은 고딕" w:eastAsia="맑은 고딕" w:hAnsi="맑은 고딕" w:cs="Times New Roman"/>
+                <w:color w:val="000000"/>
+                <w:kern w:val="0"/>
+                <w:sz w:val="24"/>
+                <w:szCs w:val="24"/>
+                <w:lang w:eastAsia="ko-Kore-KR"/>
+              </w:rPr>
+              <w:t>:${answer}</w:t>
+            </w:r>
+          </w:p>
+        </w:tc>
+      </w:tr>
+      <w:tr>
+        <w:trPr>
+          <w:trHeight w:val="400"/>
+        </w:trPr>
+        <w:tc>
+          <w:tcPr>
+            <w:tcW w:w="1500" w:type="dxa"/>
+            <w:tcBorders>
+              <w:top w:val="nil"/>
+              <w:left w:val="nil"/>
+              <w:bottom w:val="nil"/>
+              <w:right w:val="nil"/>
+            </w:tcBorders>
+            <w:shd w:val="clear" w:color="auto" w:fill="auto"/>
+            <w:noWrap/>
+            <w:vAlign w:val="center"/>
+            <w:hideMark/>
+          </w:tcPr>
+          <w:p>
+            <w:pPr>
+              <w:widowControl/>
+              <w:wordWrap/>
+              <w:autoSpaceDE/>
+              <w:autoSpaceDN/>
+              <w:spacing w:after="0" w:line="240" w:lineRule="auto"/>
+              <w:jc w:val="left"/>
+              <w:rPr>
+                <w:rFonts w:ascii="맑은 고딕" w:eastAsia="맑은 고딕" w:hAnsi="맑은 고딕" w:cs="Times New Roman"/>
+                <w:color w:val="000000"/>
+                <w:kern w:val="0"/>
+                <w:sz w:val="24"/>
+                <w:szCs w:val="24"/>
+                <w:lang w:eastAsia="ko-Kore-KR"/>
+              </w:rPr>
+            </w:pPr>
+            <w:r>
+              <w:rPr>
+                <w:rFonts w:ascii="맑은 고딕" w:eastAsia="맑은 고딕" w:hAnsi="맑은 고딕" w:cs="Times New Roman" w:hint="eastAsia"/>
+                <w:color w:val="000000"/>
+                <w:kern w:val="0"/>
+                <w:sz w:val="24"/>
+                <w:szCs w:val="24"/>
+                <w:lang w:eastAsia="ko-Kore-KR"/>
+              </w:rPr>
+              <w:t>${/</w:t>
+            </w:r>
+            <w:r>
+              <w:rPr>
+                <w:rFonts w:ascii="맑은 고딕" w:eastAsia="맑은 고딕" w:hAnsi="맑은 고딕" w:cs="Times New Roman"/>
+                <w:color w:val="000000"/>
+                <w:kern w:val="0"/>
+                <w:sz w:val="24"/>
+                <w:szCs w:val="24"/>
+                <w:lang w:eastAsia="ko-Kore-KR"/>
+              </w:rPr>
+              <w:t>content</w:t>
+            </w:r>
+            <w:r>
+              <w:rPr>
+                <w:rFonts w:ascii="맑은 고딕" w:eastAsia="맑은 고딕" w:hAnsi="맑은 고딕" w:cs="Times New Roman" w:hint="eastAsia"/>
+                <w:color w:val="000000"/>
+                <w:kern w:val="0"/>
+                <w:sz w:val="24"/>
+                <w:szCs w:val="24"/>
+                <w:lang w:eastAsia="ko-Kore-KR"/>
+              </w:rPr>
+              <w:t>}</w:t>
+            </w:r>
+          </w:p>
+        </w:tc>
+      </w:tr>
+    </w:tbl>
     <w:p>
       <w:pPr>
         <w:pStyle w:val="a5"/>
@@ -4718,7 +4967,7 @@
         <w:spacing w:after="0" w:line="252" w:lineRule="auto"/>
         <w:jc w:val="left"/>
         <w:rPr>
-          <w:rFonts w:ascii="KoPub돋움체 Bold" w:eastAsia="KoPub돋움체 Bold" w:hAnsi="Dotum" w:cs="Gulim"/>
+          <w:rFonts w:ascii="KoPub돋움체 Bold" w:eastAsia="KoPub돋움체 Bold" w:hAnsi="돋움" w:cs="굴림"/>
           <w:b/>
           <w:bCs/>
           <w:color w:val="000000"/>
@@ -4737,7 +4986,7 @@
         <w:spacing w:after="0" w:line="252" w:lineRule="auto"/>
         <w:jc w:val="left"/>
         <w:rPr>
-          <w:rFonts w:ascii="KoPub돋움체 Bold" w:eastAsia="KoPub돋움체 Bold" w:hAnsi="Dotum" w:cs="Gulim"/>
+          <w:rFonts w:ascii="KoPub돋움체 Bold" w:eastAsia="KoPub돋움체 Bold" w:hAnsi="돋움" w:cs="굴림"/>
           <w:b/>
           <w:bCs/>
           <w:color w:val="000000"/>
@@ -4756,7 +5005,7 @@
         <w:spacing w:after="0" w:line="252" w:lineRule="auto"/>
         <w:jc w:val="left"/>
         <w:rPr>
-          <w:rFonts w:ascii="KoPub돋움체 Bold" w:eastAsia="KoPub돋움체 Bold" w:hAnsi="Dotum" w:cs="Gulim"/>
+          <w:rFonts w:ascii="KoPub돋움체 Bold" w:eastAsia="KoPub돋움체 Bold" w:hAnsi="돋움" w:cs="굴림"/>
           <w:b/>
           <w:bCs/>
           <w:color w:val="000000"/>
@@ -4775,7 +5024,7 @@
         <w:spacing w:after="0" w:line="252" w:lineRule="auto"/>
         <w:jc w:val="left"/>
         <w:rPr>
-          <w:rFonts w:ascii="KoPub돋움체 Bold" w:eastAsia="KoPub돋움체 Bold" w:hAnsi="Dotum" w:cs="Gulim"/>
+          <w:rFonts w:ascii="KoPub돋움체 Bold" w:eastAsia="KoPub돋움체 Bold" w:hAnsi="돋움" w:cs="굴림"/>
           <w:b/>
           <w:bCs/>
           <w:color w:val="6D6D6D"/>
@@ -4787,7 +5036,7 @@
       <w:hyperlink r:id="rId13" w:tgtFrame="_blank" w:history="1">
         <w:r>
           <w:rPr>
-            <w:rFonts w:ascii="KoPub돋움체 Bold" w:eastAsia="KoPub돋움체 Bold" w:hAnsi="Dotum" w:cs="Gulim" w:hint="eastAsia"/>
+            <w:rFonts w:ascii="KoPub돋움체 Bold" w:eastAsia="KoPub돋움체 Bold" w:hAnsi="돋움" w:cs="굴림" w:hint="eastAsia"/>
             <w:b/>
             <w:bCs/>
             <w:color w:val="000000"/>
@@ -4800,7 +5049,7 @@
       </w:hyperlink>
       <w:r>
         <w:rPr>
-          <w:rFonts w:ascii="KoPub돋움체 Bold" w:eastAsia="KoPub돋움체 Bold" w:hAnsi="Dotum" w:cs="Gulim" w:hint="eastAsia"/>
+          <w:rFonts w:ascii="KoPub돋움체 Bold" w:eastAsia="KoPub돋움체 Bold" w:hAnsi="돋움" w:cs="굴림" w:hint="eastAsia"/>
           <w:b/>
           <w:bCs/>
           <w:color w:val="6D6D6D"/>
@@ -4820,7 +5069,7 @@
         <w:spacing w:after="0" w:line="252" w:lineRule="auto"/>
         <w:jc w:val="left"/>
         <w:rPr>
-          <w:rFonts w:ascii="KoPub돋움체 Bold" w:eastAsia="KoPub돋움체 Bold" w:hAnsi="Dotum" w:cs="Gulim"/>
+          <w:rFonts w:ascii="KoPub돋움체 Bold" w:eastAsia="KoPub돋움체 Bold" w:hAnsi="돋움" w:cs="굴림"/>
           <w:b/>
           <w:bCs/>
           <w:color w:val="6D6D6D"/>
@@ -4831,7 +5080,7 @@
       </w:pPr>
       <w:r>
         <w:rPr>
-          <w:rFonts w:ascii="KoPub돋움체 Bold" w:eastAsia="KoPub돋움체 Bold" w:hAnsi="Dotum" w:cs="Gulim" w:hint="eastAsia"/>
+          <w:rFonts w:ascii="KoPub돋움체 Bold" w:eastAsia="KoPub돋움체 Bold" w:hAnsi="돋움" w:cs="굴림" w:hint="eastAsia"/>
           <w:color w:val="6D6D6D"/>
           <w:kern w:val="0"/>
           <w:sz w:val="16"/>
@@ -4841,7 +5090,7 @@
       </w:r>
       <w:r>
         <w:rPr>
-          <w:rFonts w:ascii="KoPub돋움체 Bold" w:eastAsia="KoPub돋움체 Bold" w:hAnsi="Dotum" w:cs="Gulim" w:hint="eastAsia"/>
+          <w:rFonts w:ascii="KoPub돋움체 Bold" w:eastAsia="KoPub돋움체 Bold" w:hAnsi="돋움" w:cs="굴림" w:hint="eastAsia"/>
           <w:color w:val="6D6D6D"/>
           <w:kern w:val="0"/>
           <w:sz w:val="16"/>
@@ -4852,7 +5101,7 @@
       <w:proofErr w:type="spellStart"/>
       <w:r>
         <w:rPr>
-          <w:rFonts w:ascii="KoPub돋움체 Bold" w:eastAsia="KoPub돋움체 Bold" w:hAnsi="Dotum" w:cs="Gulim" w:hint="eastAsia"/>
+          <w:rFonts w:ascii="KoPub돋움체 Bold" w:eastAsia="KoPub돋움체 Bold" w:hAnsi="돋움" w:cs="굴림" w:hint="eastAsia"/>
           <w:color w:val="6D6D6D"/>
           <w:kern w:val="0"/>
           <w:sz w:val="16"/>
@@ -4863,7 +5112,7 @@
       <w:proofErr w:type="spellEnd"/>
       <w:r>
         <w:rPr>
-          <w:rFonts w:ascii="KoPub돋움체 Bold" w:eastAsia="KoPub돋움체 Bold" w:hAnsi="Dotum" w:cs="Gulim" w:hint="eastAsia"/>
+          <w:rFonts w:ascii="KoPub돋움체 Bold" w:eastAsia="KoPub돋움체 Bold" w:hAnsi="돋움" w:cs="굴림" w:hint="eastAsia"/>
           <w:color w:val="6D6D6D"/>
           <w:kern w:val="0"/>
           <w:sz w:val="16"/>
@@ -4874,7 +5123,7 @@
       <w:proofErr w:type="spellStart"/>
       <w:r>
         <w:rPr>
-          <w:rFonts w:ascii="KoPub돋움체 Bold" w:eastAsia="KoPub돋움체 Bold" w:hAnsi="Dotum" w:cs="Gulim" w:hint="eastAsia"/>
+          <w:rFonts w:ascii="KoPub돋움체 Bold" w:eastAsia="KoPub돋움체 Bold" w:hAnsi="돋움" w:cs="굴림" w:hint="eastAsia"/>
           <w:color w:val="6D6D6D"/>
           <w:kern w:val="0"/>
           <w:sz w:val="16"/>
@@ -4885,7 +5134,7 @@
       <w:proofErr w:type="spellEnd"/>
       <w:r>
         <w:rPr>
-          <w:rFonts w:ascii="KoPub돋움체 Bold" w:eastAsia="KoPub돋움체 Bold" w:hAnsi="Dotum" w:cs="Gulim" w:hint="eastAsia"/>
+          <w:rFonts w:ascii="KoPub돋움체 Bold" w:eastAsia="KoPub돋움체 Bold" w:hAnsi="돋움" w:cs="굴림" w:hint="eastAsia"/>
           <w:color w:val="6D6D6D"/>
           <w:kern w:val="0"/>
           <w:sz w:val="16"/>
@@ -4896,7 +5145,7 @@
       <w:proofErr w:type="spellStart"/>
       <w:r>
         <w:rPr>
-          <w:rFonts w:ascii="KoPub돋움체 Bold" w:eastAsia="KoPub돋움체 Bold" w:hAnsi="Dotum" w:cs="Gulim" w:hint="eastAsia"/>
+          <w:rFonts w:ascii="KoPub돋움체 Bold" w:eastAsia="KoPub돋움체 Bold" w:hAnsi="돋움" w:cs="굴림" w:hint="eastAsia"/>
           <w:color w:val="6D6D6D"/>
           <w:kern w:val="0"/>
           <w:sz w:val="16"/>
@@ -4907,7 +5156,7 @@
       <w:proofErr w:type="spellEnd"/>
       <w:r>
         <w:rPr>
-          <w:rFonts w:ascii="KoPub돋움체 Bold" w:eastAsia="KoPub돋움체 Bold" w:hAnsi="Dotum" w:cs="Gulim" w:hint="eastAsia"/>
+          <w:rFonts w:ascii="KoPub돋움체 Bold" w:eastAsia="KoPub돋움체 Bold" w:hAnsi="돋움" w:cs="굴림" w:hint="eastAsia"/>
           <w:color w:val="6D6D6D"/>
           <w:kern w:val="0"/>
           <w:sz w:val="16"/>
@@ -4972,7 +5221,7 @@
         <w:spacing w:after="0" w:line="252" w:lineRule="auto"/>
         <w:ind w:firstLineChars="100" w:firstLine="196"/>
         <w:rPr>
-          <w:rFonts w:ascii="KoPub바탕체 Light" w:eastAsia="KoPub바탕체 Light" w:hAnsi="나눔고딕" w:cs="Gulim"/>
+          <w:rFonts w:ascii="KoPub바탕체 Light" w:eastAsia="KoPub바탕체 Light" w:hAnsi="나눔고딕" w:cs="굴림"/>
           <w:spacing w:val="-2"/>
           <w:kern w:val="0"/>
           <w:szCs w:val="20"/>
@@ -4980,7 +5229,7 @@
       </w:pPr>
       <w:r>
         <w:rPr>
-          <w:rFonts w:ascii="KoPub바탕체 Light" w:eastAsia="KoPub바탕체 Light" w:hAnsi="나눔고딕" w:cs="Gulim" w:hint="eastAsia"/>
+          <w:rFonts w:ascii="KoPub바탕체 Light" w:eastAsia="KoPub바탕체 Light" w:hAnsi="나눔고딕" w:cs="굴림" w:hint="eastAsia"/>
           <w:spacing w:val="-2"/>
           <w:kern w:val="0"/>
           <w:szCs w:val="20"/>
@@ -4989,7 +5238,7 @@
       </w:r>
       <w:r>
         <w:rPr>
-          <w:rFonts w:ascii="KoPub바탕체 Light" w:eastAsia="KoPub바탕체 Light" w:hAnsi="나눔고딕" w:cs="Gulim"/>
+          <w:rFonts w:ascii="KoPub바탕체 Light" w:eastAsia="KoPub바탕체 Light" w:hAnsi="나눔고딕" w:cs="굴림"/>
           <w:spacing w:val="-2"/>
           <w:kern w:val="0"/>
           <w:szCs w:val="20"/>
@@ -4998,7 +5247,7 @@
       </w:r>
       <w:r>
         <w:rPr>
-          <w:rFonts w:ascii="KoPub바탕체 Light" w:eastAsia="KoPub바탕체 Light" w:hAnsi="나눔고딕" w:cs="Gulim"/>
+          <w:rFonts w:ascii="KoPub바탕체 Light" w:eastAsia="KoPub바탕체 Light" w:hAnsi="나눔고딕" w:cs="굴림"/>
           <w:spacing w:val="-2"/>
           <w:kern w:val="0"/>
           <w:szCs w:val="20"/>
@@ -5007,7 +5256,7 @@
       </w:r>
       <w:r>
         <w:rPr>
-          <w:rFonts w:ascii="KoPub바탕체 Light" w:eastAsia="KoPub바탕체 Light" w:hAnsi="나눔고딕" w:cs="Gulim"/>
+          <w:rFonts w:ascii="KoPub바탕체 Light" w:eastAsia="KoPub바탕체 Light" w:hAnsi="나눔고딕" w:cs="굴림"/>
           <w:spacing w:val="-2"/>
           <w:kern w:val="0"/>
           <w:szCs w:val="20"/>
@@ -5016,7 +5265,7 @@
       </w:r>
       <w:r>
         <w:rPr>
-          <w:rFonts w:ascii="KoPub바탕체 Light" w:eastAsia="KoPub바탕체 Light" w:hAnsi="나눔고딕" w:cs="Gulim"/>
+          <w:rFonts w:ascii="KoPub바탕체 Light" w:eastAsia="KoPub바탕체 Light" w:hAnsi="나눔고딕" w:cs="굴림"/>
           <w:spacing w:val="-2"/>
           <w:kern w:val="0"/>
           <w:szCs w:val="20"/>
@@ -5025,7 +5274,7 @@
       </w:r>
       <w:r>
         <w:rPr>
-          <w:rFonts w:ascii="KoPub바탕체 Light" w:eastAsia="KoPub바탕체 Light" w:hAnsi="나눔고딕" w:cs="Gulim"/>
+          <w:rFonts w:ascii="KoPub바탕체 Light" w:eastAsia="KoPub바탕체 Light" w:hAnsi="나눔고딕" w:cs="굴림"/>
           <w:spacing w:val="-2"/>
           <w:kern w:val="0"/>
           <w:szCs w:val="20"/>
@@ -5034,7 +5283,7 @@
       </w:r>
       <w:r>
         <w:rPr>
-          <w:rFonts w:ascii="KoPub바탕체 Light" w:eastAsia="KoPub바탕체 Light" w:hAnsi="나눔고딕" w:cs="Gulim"/>
+          <w:rFonts w:ascii="KoPub바탕체 Light" w:eastAsia="KoPub바탕체 Light" w:hAnsi="나눔고딕" w:cs="굴림"/>
           <w:spacing w:val="-2"/>
           <w:kern w:val="0"/>
           <w:szCs w:val="20"/>
@@ -5043,7 +5292,7 @@
       </w:r>
       <w:r>
         <w:rPr>
-          <w:rFonts w:ascii="KoPub바탕체 Light" w:eastAsia="KoPub바탕체 Light" w:hAnsi="나눔고딕" w:cs="Gulim"/>
+          <w:rFonts w:ascii="KoPub바탕체 Light" w:eastAsia="KoPub바탕체 Light" w:hAnsi="나눔고딕" w:cs="굴림"/>
           <w:spacing w:val="-2"/>
           <w:kern w:val="0"/>
           <w:szCs w:val="20"/>
@@ -5052,7 +5301,7 @@
       </w:r>
       <w:r>
         <w:rPr>
-          <w:rFonts w:ascii="KoPub바탕체 Light" w:eastAsia="KoPub바탕체 Light" w:hAnsi="나눔고딕" w:cs="Gulim"/>
+          <w:rFonts w:ascii="KoPub바탕체 Light" w:eastAsia="KoPub바탕체 Light" w:hAnsi="나눔고딕" w:cs="굴림"/>
           <w:spacing w:val="-2"/>
           <w:kern w:val="0"/>
           <w:szCs w:val="20"/>
@@ -5061,7 +5310,7 @@
       </w:r>
       <w:r>
         <w:rPr>
-          <w:rFonts w:ascii="KoPub바탕체 Light" w:eastAsia="KoPub바탕체 Light" w:hAnsi="나눔고딕" w:cs="Gulim"/>
+          <w:rFonts w:ascii="KoPub바탕체 Light" w:eastAsia="KoPub바탕체 Light" w:hAnsi="나눔고딕" w:cs="굴림"/>
           <w:spacing w:val="-2"/>
           <w:kern w:val="0"/>
           <w:szCs w:val="20"/>
@@ -5070,7 +5319,7 @@
       </w:r>
       <w:r>
         <w:rPr>
-          <w:rFonts w:ascii="KoPub바탕체 Light" w:eastAsia="KoPub바탕체 Light" w:hAnsi="나눔고딕" w:cs="Gulim"/>
+          <w:rFonts w:ascii="KoPub바탕체 Light" w:eastAsia="KoPub바탕체 Light" w:hAnsi="나눔고딕" w:cs="굴림"/>
           <w:spacing w:val="-2"/>
           <w:kern w:val="0"/>
           <w:szCs w:val="20"/>
@@ -5079,7 +5328,7 @@
       </w:r>
       <w:r>
         <w:rPr>
-          <w:rFonts w:ascii="KoPub바탕체 Light" w:eastAsia="KoPub바탕체 Light" w:hAnsi="나눔고딕" w:cs="Gulim"/>
+          <w:rFonts w:ascii="KoPub바탕체 Light" w:eastAsia="KoPub바탕체 Light" w:hAnsi="나눔고딕" w:cs="굴림"/>
           <w:spacing w:val="-2"/>
           <w:kern w:val="0"/>
           <w:szCs w:val="20"/>
@@ -5088,7 +5337,7 @@
       </w:r>
       <w:r>
         <w:rPr>
-          <w:rFonts w:ascii="KoPub바탕체 Light" w:eastAsia="KoPub바탕체 Light" w:hAnsi="나눔고딕" w:cs="Gulim"/>
+          <w:rFonts w:ascii="KoPub바탕체 Light" w:eastAsia="KoPub바탕체 Light" w:hAnsi="나눔고딕" w:cs="굴림"/>
           <w:spacing w:val="-2"/>
           <w:kern w:val="0"/>
           <w:szCs w:val="20"/>
@@ -5097,7 +5346,7 @@
       </w:r>
       <w:r>
         <w:rPr>
-          <w:rFonts w:ascii="KoPub바탕체 Light" w:eastAsia="KoPub바탕체 Light" w:hAnsi="나눔고딕" w:cs="Gulim"/>
+          <w:rFonts w:ascii="KoPub바탕체 Light" w:eastAsia="KoPub바탕체 Light" w:hAnsi="나눔고딕" w:cs="굴림"/>
           <w:spacing w:val="-2"/>
           <w:kern w:val="0"/>
           <w:szCs w:val="20"/>
@@ -5106,7 +5355,7 @@
       </w:r>
       <w:r>
         <w:rPr>
-          <w:rFonts w:ascii="KoPub바탕체 Light" w:eastAsia="KoPub바탕체 Light" w:hAnsi="나눔고딕" w:cs="Gulim"/>
+          <w:rFonts w:ascii="KoPub바탕체 Light" w:eastAsia="KoPub바탕체 Light" w:hAnsi="나눔고딕" w:cs="굴림"/>
           <w:spacing w:val="-2"/>
           <w:kern w:val="0"/>
           <w:szCs w:val="20"/>
@@ -5116,7 +5365,7 @@
       </w:r>
       <w:r>
         <w:rPr>
-          <w:rFonts w:ascii="KoPub바탕체 Light" w:eastAsia="KoPub바탕체 Light" w:hAnsi="나눔고딕" w:cs="Gulim" w:hint="eastAsia"/>
+          <w:rFonts w:ascii="KoPub바탕체 Light" w:eastAsia="KoPub바탕체 Light" w:hAnsi="나눔고딕" w:cs="굴림" w:hint="eastAsia"/>
           <w:spacing w:val="-2"/>
           <w:kern w:val="0"/>
           <w:szCs w:val="20"/>
@@ -5125,7 +5374,7 @@
       </w:r>
       <w:r>
         <w:rPr>
-          <w:rFonts w:ascii="KoPub바탕체 Light" w:eastAsia="KoPub바탕체 Light" w:hAnsi="나눔고딕" w:cs="Gulim"/>
+          <w:rFonts w:ascii="KoPub바탕체 Light" w:eastAsia="KoPub바탕체 Light" w:hAnsi="나눔고딕" w:cs="굴림"/>
           <w:spacing w:val="-2"/>
           <w:kern w:val="0"/>
           <w:szCs w:val="20"/>
@@ -5135,7 +5384,7 @@
       <w:proofErr w:type="spellStart"/>
       <w:r>
         <w:rPr>
-          <w:rFonts w:ascii="KoPub바탕체 Light" w:eastAsia="KoPub바탕체 Light" w:hAnsi="나눔고딕" w:cs="Gulim"/>
+          <w:rFonts w:ascii="KoPub바탕체 Light" w:eastAsia="KoPub바탕체 Light" w:hAnsi="나눔고딕" w:cs="굴림"/>
           <w:spacing w:val="-2"/>
           <w:kern w:val="0"/>
           <w:szCs w:val="20"/>
@@ -5145,7 +5394,7 @@
       <w:proofErr w:type="spellEnd"/>
       <w:r>
         <w:rPr>
-          <w:rFonts w:ascii="KoPub바탕체 Light" w:eastAsia="KoPub바탕체 Light" w:hAnsi="나눔고딕" w:cs="Gulim"/>
+          <w:rFonts w:ascii="KoPub바탕체 Light" w:eastAsia="KoPub바탕체 Light" w:hAnsi="나눔고딕" w:cs="굴림"/>
           <w:spacing w:val="-2"/>
           <w:kern w:val="0"/>
           <w:szCs w:val="20"/>
@@ -5154,7 +5403,7 @@
       </w:r>
       <w:r>
         <w:rPr>
-          <w:rFonts w:ascii="KoPub바탕체 Light" w:eastAsia="KoPub바탕체 Light" w:hAnsi="나눔고딕" w:cs="Gulim"/>
+          <w:rFonts w:ascii="KoPub바탕체 Light" w:eastAsia="KoPub바탕체 Light" w:hAnsi="나눔고딕" w:cs="굴림"/>
           <w:spacing w:val="-2"/>
           <w:kern w:val="0"/>
           <w:szCs w:val="20"/>
@@ -5163,7 +5412,7 @@
       </w:r>
       <w:r>
         <w:rPr>
-          <w:rFonts w:ascii="KoPub바탕체 Light" w:eastAsia="KoPub바탕체 Light" w:hAnsi="나눔고딕" w:cs="Gulim"/>
+          <w:rFonts w:ascii="KoPub바탕체 Light" w:eastAsia="KoPub바탕체 Light" w:hAnsi="나눔고딕" w:cs="굴림"/>
           <w:spacing w:val="-2"/>
           <w:kern w:val="0"/>
           <w:szCs w:val="20"/>
@@ -5172,7 +5421,7 @@
       </w:r>
       <w:r>
         <w:rPr>
-          <w:rFonts w:ascii="KoPub바탕체 Light" w:eastAsia="KoPub바탕체 Light" w:hAnsi="나눔고딕" w:cs="Gulim"/>
+          <w:rFonts w:ascii="KoPub바탕체 Light" w:eastAsia="KoPub바탕체 Light" w:hAnsi="나눔고딕" w:cs="굴림"/>
           <w:spacing w:val="-2"/>
           <w:kern w:val="0"/>
           <w:szCs w:val="20"/>
@@ -5181,7 +5430,7 @@
       </w:r>
       <w:r>
         <w:rPr>
-          <w:rFonts w:ascii="KoPub바탕체 Light" w:eastAsia="KoPub바탕체 Light" w:hAnsi="나눔고딕" w:cs="Gulim"/>
+          <w:rFonts w:ascii="KoPub바탕체 Light" w:eastAsia="KoPub바탕체 Light" w:hAnsi="나눔고딕" w:cs="굴림"/>
           <w:spacing w:val="-2"/>
           <w:kern w:val="0"/>
           <w:szCs w:val="20"/>
@@ -5190,7 +5439,7 @@
       </w:r>
       <w:r>
         <w:rPr>
-          <w:rFonts w:ascii="KoPub바탕체 Light" w:eastAsia="KoPub바탕체 Light" w:hAnsi="나눔고딕" w:cs="Gulim"/>
+          <w:rFonts w:ascii="KoPub바탕체 Light" w:eastAsia="KoPub바탕체 Light" w:hAnsi="나눔고딕" w:cs="굴림"/>
           <w:spacing w:val="-2"/>
           <w:kern w:val="0"/>
           <w:szCs w:val="20"/>
@@ -5199,7 +5448,7 @@
       </w:r>
       <w:r>
         <w:rPr>
-          <w:rFonts w:ascii="KoPub바탕체 Light" w:eastAsia="KoPub바탕체 Light" w:hAnsi="나눔고딕" w:cs="Gulim"/>
+          <w:rFonts w:ascii="KoPub바탕체 Light" w:eastAsia="KoPub바탕체 Light" w:hAnsi="나눔고딕" w:cs="굴림"/>
           <w:spacing w:val="-2"/>
           <w:kern w:val="0"/>
           <w:szCs w:val="20"/>
@@ -5209,7 +5458,7 @@
       <w:proofErr w:type="spellStart"/>
       <w:r>
         <w:rPr>
-          <w:rFonts w:ascii="KoPub바탕체 Light" w:eastAsia="KoPub바탕체 Light" w:hAnsi="나눔고딕" w:cs="Gulim"/>
+          <w:rFonts w:ascii="KoPub바탕체 Light" w:eastAsia="KoPub바탕체 Light" w:hAnsi="나눔고딕" w:cs="굴림"/>
           <w:spacing w:val="-2"/>
           <w:kern w:val="0"/>
           <w:szCs w:val="20"/>
@@ -5219,7 +5468,7 @@
       <w:proofErr w:type="spellEnd"/>
       <w:r>
         <w:rPr>
-          <w:rFonts w:ascii="KoPub바탕체 Light" w:eastAsia="KoPub바탕체 Light" w:hAnsi="나눔고딕" w:cs="Gulim"/>
+          <w:rFonts w:ascii="KoPub바탕체 Light" w:eastAsia="KoPub바탕체 Light" w:hAnsi="나눔고딕" w:cs="굴림"/>
           <w:spacing w:val="-2"/>
           <w:kern w:val="0"/>
           <w:szCs w:val="20"/>
@@ -5228,7 +5477,7 @@
       </w:r>
       <w:r>
         <w:rPr>
-          <w:rFonts w:ascii="KoPub바탕체 Light" w:eastAsia="KoPub바탕체 Light" w:hAnsi="나눔고딕" w:cs="Gulim"/>
+          <w:rFonts w:ascii="KoPub바탕체 Light" w:eastAsia="KoPub바탕체 Light" w:hAnsi="나눔고딕" w:cs="굴림"/>
           <w:spacing w:val="-2"/>
           <w:kern w:val="0"/>
           <w:szCs w:val="20"/>
@@ -5237,7 +5486,7 @@
       </w:r>
       <w:r>
         <w:rPr>
-          <w:rFonts w:ascii="KoPub바탕체 Light" w:eastAsia="KoPub바탕체 Light" w:hAnsi="나눔고딕" w:cs="Gulim"/>
+          <w:rFonts w:ascii="KoPub바탕체 Light" w:eastAsia="KoPub바탕체 Light" w:hAnsi="나눔고딕" w:cs="굴림"/>
           <w:spacing w:val="-2"/>
           <w:kern w:val="0"/>
           <w:szCs w:val="20"/>
@@ -5246,7 +5495,7 @@
       </w:r>
       <w:r>
         <w:rPr>
-          <w:rFonts w:ascii="KoPub바탕체 Light" w:eastAsia="KoPub바탕체 Light" w:hAnsi="나눔고딕" w:cs="Gulim" w:hint="eastAsia"/>
+          <w:rFonts w:ascii="KoPub바탕체 Light" w:eastAsia="KoPub바탕체 Light" w:hAnsi="나눔고딕" w:cs="굴림" w:hint="eastAsia"/>
           <w:spacing w:val="-2"/>
           <w:kern w:val="0"/>
           <w:szCs w:val="20"/>
@@ -5255,7 +5504,7 @@
       </w:r>
       <w:r>
         <w:rPr>
-          <w:rFonts w:ascii="KoPub바탕체 Light" w:eastAsia="KoPub바탕체 Light" w:hAnsi="나눔고딕" w:cs="Gulim"/>
+          <w:rFonts w:ascii="KoPub바탕체 Light" w:eastAsia="KoPub바탕체 Light" w:hAnsi="나눔고딕" w:cs="굴림"/>
           <w:spacing w:val="-2"/>
           <w:kern w:val="0"/>
           <w:szCs w:val="20"/>
@@ -5272,7 +5521,7 @@
         <w:spacing w:after="0" w:line="252" w:lineRule="auto"/>
         <w:ind w:firstLineChars="100" w:firstLine="196"/>
         <w:rPr>
-          <w:rFonts w:ascii="KoPub바탕체 Light" w:eastAsia="KoPub바탕체 Light" w:hAnsi="나눔고딕" w:cs="Gulim"/>
+          <w:rFonts w:ascii="KoPub바탕체 Light" w:eastAsia="KoPub바탕체 Light" w:hAnsi="나눔고딕" w:cs="굴림"/>
           <w:spacing w:val="-2"/>
           <w:kern w:val="0"/>
           <w:szCs w:val="20"/>
@@ -5288,7 +5537,7 @@
         <w:spacing w:after="0" w:line="252" w:lineRule="auto"/>
         <w:ind w:firstLineChars="100" w:firstLine="196"/>
         <w:rPr>
-          <w:rFonts w:ascii="KoPub바탕체 Light" w:eastAsia="KoPub바탕체 Light" w:hAnsi="나눔고딕" w:cs="Gulim"/>
+          <w:rFonts w:ascii="KoPub바탕체 Light" w:eastAsia="KoPub바탕체 Light" w:hAnsi="나눔고딕" w:cs="굴림"/>
           <w:spacing w:val="-2"/>
           <w:kern w:val="0"/>
           <w:szCs w:val="20"/>
@@ -5296,7 +5545,7 @@
       </w:pPr>
       <w:r>
         <w:rPr>
-          <w:rFonts w:ascii="KoPub바탕체 Light" w:eastAsia="KoPub바탕체 Light" w:hAnsi="나눔고딕" w:cs="Gulim" w:hint="eastAsia"/>
+          <w:rFonts w:ascii="KoPub바탕체 Light" w:eastAsia="KoPub바탕체 Light" w:hAnsi="나눔고딕" w:cs="굴림" w:hint="eastAsia"/>
           <w:spacing w:val="-2"/>
           <w:kern w:val="0"/>
           <w:szCs w:val="20"/>
@@ -5305,7 +5554,7 @@
       </w:r>
       <w:r>
         <w:rPr>
-          <w:rFonts w:ascii="KoPub바탕체 Light" w:eastAsia="KoPub바탕체 Light" w:hAnsi="나눔고딕" w:cs="Gulim"/>
+          <w:rFonts w:ascii="KoPub바탕체 Light" w:eastAsia="KoPub바탕체 Light" w:hAnsi="나눔고딕" w:cs="굴림"/>
           <w:spacing w:val="-2"/>
           <w:kern w:val="0"/>
           <w:szCs w:val="20"/>
@@ -5324,7 +5573,7 @@
       <w:proofErr w:type="spellStart"/>
       <w:r>
         <w:rPr>
-          <w:rFonts w:ascii="KoPub바탕체 Light" w:eastAsia="KoPub바탕체 Light" w:hAnsi="나눔고딕" w:cs="Gulim"/>
+          <w:rFonts w:ascii="KoPub바탕체 Light" w:eastAsia="KoPub바탕체 Light" w:hAnsi="나눔고딕" w:cs="굴림"/>
           <w:spacing w:val="-2"/>
           <w:kern w:val="0"/>
           <w:szCs w:val="20"/>
@@ -5334,7 +5583,7 @@
       <w:proofErr w:type="spellEnd"/>
       <w:r>
         <w:rPr>
-          <w:rFonts w:ascii="KoPub바탕체 Light" w:eastAsia="KoPub바탕체 Light" w:hAnsi="나눔고딕" w:cs="Gulim"/>
+          <w:rFonts w:ascii="KoPub바탕체 Light" w:eastAsia="KoPub바탕체 Light" w:hAnsi="나눔고딕" w:cs="굴림"/>
           <w:spacing w:val="-2"/>
           <w:kern w:val="0"/>
           <w:szCs w:val="20"/>
@@ -5344,7 +5593,7 @@
       <w:proofErr w:type="spellStart"/>
       <w:r>
         <w:rPr>
-          <w:rFonts w:ascii="KoPub바탕체 Light" w:eastAsia="KoPub바탕체 Light" w:hAnsi="나눔고딕" w:cs="Gulim"/>
+          <w:rFonts w:ascii="KoPub바탕체 Light" w:eastAsia="KoPub바탕체 Light" w:hAnsi="나눔고딕" w:cs="굴림"/>
           <w:spacing w:val="-2"/>
           <w:kern w:val="0"/>
           <w:szCs w:val="20"/>
@@ -5354,7 +5603,7 @@
       <w:proofErr w:type="spellEnd"/>
       <w:r>
         <w:rPr>
-          <w:rFonts w:ascii="KoPub바탕체 Light" w:eastAsia="KoPub바탕체 Light" w:hAnsi="나눔고딕" w:cs="Gulim"/>
+          <w:rFonts w:ascii="KoPub바탕체 Light" w:eastAsia="KoPub바탕체 Light" w:hAnsi="나눔고딕" w:cs="굴림"/>
           <w:spacing w:val="-2"/>
           <w:kern w:val="0"/>
           <w:szCs w:val="20"/>
@@ -5363,7 +5612,7 @@
       </w:r>
       <w:r>
         <w:rPr>
-          <w:rFonts w:ascii="KoPub바탕체 Light" w:eastAsia="KoPub바탕체 Light" w:hAnsi="나눔고딕" w:cs="Gulim"/>
+          <w:rFonts w:ascii="KoPub바탕체 Light" w:eastAsia="KoPub바탕체 Light" w:hAnsi="나눔고딕" w:cs="굴림"/>
           <w:spacing w:val="-2"/>
           <w:kern w:val="0"/>
           <w:szCs w:val="20"/>
@@ -5372,7 +5621,7 @@
       </w:r>
       <w:r>
         <w:rPr>
-          <w:rFonts w:ascii="KoPub바탕체 Light" w:eastAsia="KoPub바탕체 Light" w:hAnsi="나눔고딕" w:cs="Gulim"/>
+          <w:rFonts w:ascii="KoPub바탕체 Light" w:eastAsia="KoPub바탕체 Light" w:hAnsi="나눔고딕" w:cs="굴림"/>
           <w:spacing w:val="-2"/>
           <w:kern w:val="0"/>
           <w:szCs w:val="20"/>
@@ -5381,7 +5630,7 @@
       </w:r>
       <w:r>
         <w:rPr>
-          <w:rFonts w:ascii="KoPub바탕체 Light" w:eastAsia="KoPub바탕체 Light" w:hAnsi="나눔고딕" w:cs="Gulim"/>
+          <w:rFonts w:ascii="KoPub바탕체 Light" w:eastAsia="KoPub바탕체 Light" w:hAnsi="나눔고딕" w:cs="굴림"/>
           <w:spacing w:val="-2"/>
           <w:kern w:val="0"/>
           <w:szCs w:val="20"/>
@@ -5400,7 +5649,7 @@
       <w:proofErr w:type="spellStart"/>
       <w:r>
         <w:rPr>
-          <w:rFonts w:ascii="KoPub바탕체 Light" w:eastAsia="KoPub바탕체 Light" w:hAnsi="나눔고딕" w:cs="Gulim"/>
+          <w:rFonts w:ascii="KoPub바탕체 Light" w:eastAsia="KoPub바탕체 Light" w:hAnsi="나눔고딕" w:cs="굴림"/>
           <w:spacing w:val="-2"/>
           <w:kern w:val="0"/>
           <w:szCs w:val="20"/>
@@ -5410,7 +5659,7 @@
       <w:proofErr w:type="spellEnd"/>
       <w:r>
         <w:rPr>
-          <w:rFonts w:ascii="KoPub바탕체 Light" w:eastAsia="KoPub바탕체 Light" w:hAnsi="나눔고딕" w:cs="Gulim"/>
+          <w:rFonts w:ascii="KoPub바탕체 Light" w:eastAsia="KoPub바탕체 Light" w:hAnsi="나눔고딕" w:cs="굴림"/>
           <w:spacing w:val="-2"/>
           <w:kern w:val="0"/>
           <w:szCs w:val="20"/>
@@ -5419,7 +5668,7 @@
       </w:r>
       <w:r>
         <w:rPr>
-          <w:rFonts w:ascii="KoPub바탕체 Light" w:eastAsia="KoPub바탕체 Light" w:hAnsi="나눔고딕" w:cs="Gulim"/>
+          <w:rFonts w:ascii="KoPub바탕체 Light" w:eastAsia="KoPub바탕체 Light" w:hAnsi="나눔고딕" w:cs="굴림"/>
           <w:spacing w:val="-2"/>
           <w:kern w:val="0"/>
           <w:szCs w:val="20"/>
@@ -5428,7 +5677,7 @@
       </w:r>
       <w:r>
         <w:rPr>
-          <w:rFonts w:ascii="KoPub바탕체 Light" w:eastAsia="KoPub바탕체 Light" w:hAnsi="나눔고딕" w:cs="Gulim"/>
+          <w:rFonts w:ascii="KoPub바탕체 Light" w:eastAsia="KoPub바탕체 Light" w:hAnsi="나눔고딕" w:cs="굴림"/>
           <w:spacing w:val="-2"/>
           <w:kern w:val="0"/>
           <w:szCs w:val="20"/>
@@ -5437,7 +5686,7 @@
       </w:r>
       <w:r>
         <w:rPr>
-          <w:rFonts w:ascii="KoPub바탕체 Light" w:eastAsia="KoPub바탕체 Light" w:hAnsi="나눔고딕" w:cs="Gulim"/>
+          <w:rFonts w:ascii="KoPub바탕체 Light" w:eastAsia="KoPub바탕체 Light" w:hAnsi="나눔고딕" w:cs="굴림"/>
           <w:spacing w:val="-2"/>
           <w:kern w:val="0"/>
           <w:szCs w:val="20"/>
@@ -5447,7 +5696,7 @@
       </w:r>
       <w:r>
         <w:rPr>
-          <w:rFonts w:ascii="KoPub바탕체 Light" w:eastAsia="KoPub바탕체 Light" w:hAnsi="나눔고딕" w:cs="Gulim" w:hint="eastAsia"/>
+          <w:rFonts w:ascii="KoPub바탕체 Light" w:eastAsia="KoPub바탕체 Light" w:hAnsi="나눔고딕" w:cs="굴림" w:hint="eastAsia"/>
           <w:spacing w:val="-2"/>
           <w:kern w:val="0"/>
           <w:szCs w:val="20"/>
@@ -5456,7 +5705,7 @@
       </w:r>
       <w:r>
         <w:rPr>
-          <w:rFonts w:ascii="KoPub바탕체 Light" w:eastAsia="KoPub바탕체 Light" w:hAnsi="나눔고딕" w:cs="Gulim" w:hint="eastAsia"/>
+          <w:rFonts w:ascii="KoPub바탕체 Light" w:eastAsia="KoPub바탕체 Light" w:hAnsi="나눔고딕" w:cs="굴림" w:hint="eastAsia"/>
           <w:spacing w:val="-2"/>
           <w:kern w:val="0"/>
           <w:szCs w:val="20"/>
@@ -5465,7 +5714,7 @@
       </w:r>
       <w:r>
         <w:rPr>
-          <w:rFonts w:ascii="KoPub바탕체 Light" w:eastAsia="KoPub바탕체 Light" w:hAnsi="나눔고딕" w:cs="Gulim"/>
+          <w:rFonts w:ascii="KoPub바탕체 Light" w:eastAsia="KoPub바탕체 Light" w:hAnsi="나눔고딕" w:cs="굴림"/>
           <w:spacing w:val="-2"/>
           <w:kern w:val="0"/>
           <w:szCs w:val="20"/>
@@ -5482,7 +5731,7 @@
         <w:spacing w:after="0" w:line="252" w:lineRule="auto"/>
         <w:ind w:firstLineChars="100" w:firstLine="196"/>
         <w:rPr>
-          <w:rFonts w:ascii="KoPub바탕체 Light" w:eastAsia="KoPub바탕체 Light" w:hAnsi="나눔고딕" w:cs="Gulim"/>
+          <w:rFonts w:ascii="KoPub바탕체 Light" w:eastAsia="KoPub바탕체 Light" w:hAnsi="나눔고딕" w:cs="굴림"/>
           <w:spacing w:val="-2"/>
           <w:kern w:val="0"/>
           <w:szCs w:val="20"/>
@@ -5498,7 +5747,7 @@
         <w:spacing w:after="0" w:line="252" w:lineRule="auto"/>
         <w:ind w:firstLineChars="100" w:firstLine="196"/>
         <w:rPr>
-          <w:rFonts w:ascii="KoPub바탕체 Light" w:eastAsia="KoPub바탕체 Light" w:hAnsi="나눔고딕" w:cs="Gulim"/>
+          <w:rFonts w:ascii="KoPub바탕체 Light" w:eastAsia="KoPub바탕체 Light" w:hAnsi="나눔고딕" w:cs="굴림"/>
           <w:spacing w:val="-2"/>
           <w:kern w:val="0"/>
           <w:szCs w:val="20"/>
@@ -5506,7 +5755,7 @@
       </w:pPr>
       <w:r>
         <w:rPr>
-          <w:rFonts w:ascii="KoPub바탕체 Light" w:eastAsia="KoPub바탕체 Light" w:hAnsi="나눔고딕" w:cs="Gulim" w:hint="eastAsia"/>
+          <w:rFonts w:ascii="KoPub바탕체 Light" w:eastAsia="KoPub바탕체 Light" w:hAnsi="나눔고딕" w:cs="굴림" w:hint="eastAsia"/>
           <w:spacing w:val="-2"/>
           <w:kern w:val="0"/>
           <w:szCs w:val="20"/>
@@ -5515,7 +5764,7 @@
       </w:r>
       <w:r>
         <w:rPr>
-          <w:rFonts w:ascii="KoPub바탕체 Light" w:eastAsia="KoPub바탕체 Light" w:hAnsi="나눔고딕" w:cs="Gulim" w:hint="eastAsia"/>
+          <w:rFonts w:ascii="KoPub바탕체 Light" w:eastAsia="KoPub바탕체 Light" w:hAnsi="나눔고딕" w:cs="굴림" w:hint="eastAsia"/>
           <w:spacing w:val="-2"/>
           <w:kern w:val="0"/>
           <w:szCs w:val="20"/>
@@ -5524,7 +5773,7 @@
       </w:r>
       <w:r>
         <w:rPr>
-          <w:rFonts w:ascii="KoPub바탕체 Light" w:eastAsia="KoPub바탕체 Light" w:hAnsi="나눔고딕" w:cs="Gulim" w:hint="eastAsia"/>
+          <w:rFonts w:ascii="KoPub바탕체 Light" w:eastAsia="KoPub바탕체 Light" w:hAnsi="나눔고딕" w:cs="굴림" w:hint="eastAsia"/>
           <w:spacing w:val="-2"/>
           <w:kern w:val="0"/>
           <w:szCs w:val="20"/>
@@ -5533,7 +5782,7 @@
       </w:r>
       <w:r>
         <w:rPr>
-          <w:rFonts w:ascii="KoPub바탕체 Light" w:eastAsia="KoPub바탕체 Light" w:hAnsi="나눔고딕" w:cs="Gulim"/>
+          <w:rFonts w:ascii="KoPub바탕체 Light" w:eastAsia="KoPub바탕체 Light" w:hAnsi="나눔고딕" w:cs="굴림"/>
           <w:spacing w:val="-2"/>
           <w:kern w:val="0"/>
           <w:szCs w:val="20"/>
@@ -5542,7 +5791,7 @@
       </w:r>
       <w:r>
         <w:rPr>
-          <w:rFonts w:ascii="KoPub바탕체 Light" w:eastAsia="KoPub바탕체 Light" w:hAnsi="나눔고딕" w:cs="Gulim"/>
+          <w:rFonts w:ascii="KoPub바탕체 Light" w:eastAsia="KoPub바탕체 Light" w:hAnsi="나눔고딕" w:cs="굴림"/>
           <w:spacing w:val="-2"/>
           <w:kern w:val="0"/>
           <w:szCs w:val="20"/>
@@ -5551,7 +5800,7 @@
       </w:r>
       <w:r>
         <w:rPr>
-          <w:rFonts w:ascii="KoPub바탕체 Light" w:eastAsia="KoPub바탕체 Light" w:hAnsi="나눔고딕" w:cs="Gulim"/>
+          <w:rFonts w:ascii="KoPub바탕체 Light" w:eastAsia="KoPub바탕체 Light" w:hAnsi="나눔고딕" w:cs="굴림"/>
           <w:spacing w:val="-2"/>
           <w:kern w:val="0"/>
           <w:szCs w:val="20"/>
@@ -5560,7 +5809,7 @@
       </w:r>
       <w:r>
         <w:rPr>
-          <w:rFonts w:ascii="KoPub바탕체 Light" w:eastAsia="KoPub바탕체 Light" w:hAnsi="나눔고딕" w:cs="Gulim"/>
+          <w:rFonts w:ascii="KoPub바탕체 Light" w:eastAsia="KoPub바탕체 Light" w:hAnsi="나눔고딕" w:cs="굴림"/>
           <w:spacing w:val="-2"/>
           <w:kern w:val="0"/>
           <w:szCs w:val="20"/>
@@ -5569,7 +5818,7 @@
       </w:r>
       <w:r>
         <w:rPr>
-          <w:rFonts w:ascii="KoPub바탕체 Light" w:eastAsia="KoPub바탕체 Light" w:hAnsi="나눔고딕" w:cs="Gulim"/>
+          <w:rFonts w:ascii="KoPub바탕체 Light" w:eastAsia="KoPub바탕체 Light" w:hAnsi="나눔고딕" w:cs="굴림"/>
           <w:spacing w:val="-2"/>
           <w:kern w:val="0"/>
           <w:szCs w:val="20"/>
@@ -5579,7 +5828,7 @@
       <w:proofErr w:type="spellStart"/>
       <w:r>
         <w:rPr>
-          <w:rFonts w:ascii="KoPub바탕체 Light" w:eastAsia="KoPub바탕체 Light" w:hAnsi="나눔고딕" w:cs="Gulim"/>
+          <w:rFonts w:ascii="KoPub바탕체 Light" w:eastAsia="KoPub바탕체 Light" w:hAnsi="나눔고딕" w:cs="굴림"/>
           <w:spacing w:val="-2"/>
           <w:kern w:val="0"/>
           <w:szCs w:val="20"/>
@@ -5589,7 +5838,7 @@
       <w:proofErr w:type="spellEnd"/>
       <w:r>
         <w:rPr>
-          <w:rFonts w:ascii="KoPub바탕체 Light" w:eastAsia="KoPub바탕체 Light" w:hAnsi="나눔고딕" w:cs="Gulim"/>
+          <w:rFonts w:ascii="KoPub바탕체 Light" w:eastAsia="KoPub바탕체 Light" w:hAnsi="나눔고딕" w:cs="굴림"/>
           <w:spacing w:val="-2"/>
           <w:kern w:val="0"/>
           <w:szCs w:val="20"/>
@@ -5598,7 +5847,7 @@
       </w:r>
       <w:r>
         <w:rPr>
-          <w:rFonts w:ascii="KoPub바탕체 Light" w:eastAsia="KoPub바탕체 Light" w:hAnsi="나눔고딕" w:cs="Gulim" w:hint="eastAsia"/>
+          <w:rFonts w:ascii="KoPub바탕체 Light" w:eastAsia="KoPub바탕체 Light" w:hAnsi="나눔고딕" w:cs="굴림" w:hint="eastAsia"/>
           <w:spacing w:val="-2"/>
           <w:kern w:val="0"/>
           <w:szCs w:val="20"/>
@@ -5607,7 +5856,7 @@
       </w:r>
       <w:r>
         <w:rPr>
-          <w:rFonts w:ascii="KoPub바탕체 Light" w:eastAsia="KoPub바탕체 Light" w:hAnsi="나눔고딕" w:cs="Gulim"/>
+          <w:rFonts w:ascii="KoPub바탕체 Light" w:eastAsia="KoPub바탕체 Light" w:hAnsi="나눔고딕" w:cs="굴림"/>
           <w:spacing w:val="-2"/>
           <w:kern w:val="0"/>
           <w:szCs w:val="20"/>
@@ -5617,7 +5866,7 @@
       <w:proofErr w:type="spellStart"/>
       <w:r>
         <w:rPr>
-          <w:rFonts w:ascii="KoPub바탕체 Light" w:eastAsia="KoPub바탕체 Light" w:hAnsi="나눔고딕" w:cs="Gulim"/>
+          <w:rFonts w:ascii="KoPub바탕체 Light" w:eastAsia="KoPub바탕체 Light" w:hAnsi="나눔고딕" w:cs="굴림"/>
           <w:spacing w:val="-2"/>
           <w:kern w:val="0"/>
           <w:szCs w:val="20"/>
@@ -5627,7 +5876,7 @@
       <w:proofErr w:type="spellEnd"/>
       <w:r>
         <w:rPr>
-          <w:rFonts w:ascii="KoPub바탕체 Light" w:eastAsia="KoPub바탕체 Light" w:hAnsi="나눔고딕" w:cs="Gulim"/>
+          <w:rFonts w:ascii="KoPub바탕체 Light" w:eastAsia="KoPub바탕체 Light" w:hAnsi="나눔고딕" w:cs="굴림"/>
           <w:spacing w:val="-2"/>
           <w:kern w:val="0"/>
           <w:szCs w:val="20"/>
@@ -5636,7 +5885,7 @@
       </w:r>
       <w:r>
         <w:rPr>
-          <w:rFonts w:ascii="KoPub바탕체 Light" w:eastAsia="KoPub바탕체 Light" w:hAnsi="나눔고딕" w:cs="Gulim"/>
+          <w:rFonts w:ascii="KoPub바탕체 Light" w:eastAsia="KoPub바탕체 Light" w:hAnsi="나눔고딕" w:cs="굴림"/>
           <w:spacing w:val="-2"/>
           <w:kern w:val="0"/>
           <w:szCs w:val="20"/>
@@ -5654,7 +5903,7 @@
         <w:spacing w:after="0" w:line="252" w:lineRule="auto"/>
         <w:ind w:firstLineChars="100" w:firstLine="196"/>
         <w:rPr>
-          <w:rFonts w:ascii="KoPub바탕체 Light" w:eastAsia="KoPub바탕체 Light" w:hAnsi="나눔고딕" w:cs="Gulim"/>
+          <w:rFonts w:ascii="KoPub바탕체 Light" w:eastAsia="KoPub바탕체 Light" w:hAnsi="나눔고딕" w:cs="굴림"/>
           <w:spacing w:val="-2"/>
           <w:kern w:val="0"/>
           <w:szCs w:val="20"/>
@@ -5662,7 +5911,7 @@
       </w:pPr>
       <w:r>
         <w:rPr>
-          <w:rFonts w:ascii="KoPub바탕체 Light" w:eastAsia="KoPub바탕체 Light" w:hAnsi="나눔고딕" w:cs="Gulim" w:hint="eastAsia"/>
+          <w:rFonts w:ascii="KoPub바탕체 Light" w:eastAsia="KoPub바탕체 Light" w:hAnsi="나눔고딕" w:cs="굴림" w:hint="eastAsia"/>
           <w:spacing w:val="-2"/>
           <w:kern w:val="0"/>
           <w:szCs w:val="20"/>
@@ -5686,7 +5935,7 @@
       </w:pPr>
       <w:r>
         <w:rPr>
-          <w:rFonts w:ascii="KoPub바탕체 Light" w:eastAsia="KoPub바탕체 Light" w:hAnsi="나눔고딕" w:cs="Gulim" w:hint="eastAsia"/>
+          <w:rFonts w:ascii="KoPub바탕체 Light" w:eastAsia="KoPub바탕체 Light" w:hAnsi="나눔고딕" w:cs="굴림" w:hint="eastAsia"/>
           <w:spacing w:val="-2"/>
           <w:kern w:val="0"/>
           <w:szCs w:val="20"/>
@@ -5695,7 +5944,7 @@
       </w:r>
       <w:r>
         <w:rPr>
-          <w:rFonts w:ascii="KoPub바탕체 Light" w:eastAsia="KoPub바탕체 Light" w:hAnsi="나눔고딕" w:cs="Gulim"/>
+          <w:rFonts w:ascii="KoPub바탕체 Light" w:eastAsia="KoPub바탕체 Light" w:hAnsi="나눔고딕" w:cs="굴림"/>
           <w:spacing w:val="-2"/>
           <w:kern w:val="0"/>
           <w:szCs w:val="20"/>
@@ -5704,7 +5953,7 @@
       </w:r>
       <w:r>
         <w:rPr>
-          <w:rFonts w:ascii="KoPub바탕체 Light" w:eastAsia="KoPub바탕체 Light" w:hAnsi="나눔고딕" w:cs="Gulim"/>
+          <w:rFonts w:ascii="KoPub바탕체 Light" w:eastAsia="KoPub바탕체 Light" w:hAnsi="나눔고딕" w:cs="굴림"/>
           <w:spacing w:val="-2"/>
           <w:kern w:val="0"/>
           <w:szCs w:val="20"/>
@@ -5713,7 +5962,7 @@
       </w:r>
       <w:r>
         <w:rPr>
-          <w:rFonts w:ascii="KoPub바탕체 Light" w:eastAsia="KoPub바탕체 Light" w:hAnsi="나눔고딕" w:cs="Gulim"/>
+          <w:rFonts w:ascii="KoPub바탕체 Light" w:eastAsia="KoPub바탕체 Light" w:hAnsi="나눔고딕" w:cs="굴림"/>
           <w:spacing w:val="-2"/>
           <w:kern w:val="0"/>
           <w:szCs w:val="20"/>
@@ -5723,7 +5972,7 @@
       <w:proofErr w:type="spellStart"/>
       <w:r>
         <w:rPr>
-          <w:rFonts w:ascii="KoPub바탕체 Light" w:eastAsia="KoPub바탕체 Light" w:hAnsi="나눔고딕" w:cs="Gulim"/>
+          <w:rFonts w:ascii="KoPub바탕체 Light" w:eastAsia="KoPub바탕체 Light" w:hAnsi="나눔고딕" w:cs="굴림"/>
           <w:spacing w:val="-2"/>
           <w:kern w:val="0"/>
           <w:szCs w:val="20"/>
@@ -5733,7 +5982,7 @@
       <w:proofErr w:type="spellEnd"/>
       <w:r>
         <w:rPr>
-          <w:rFonts w:ascii="KoPub바탕체 Light" w:eastAsia="KoPub바탕체 Light" w:hAnsi="나눔고딕" w:cs="Gulim"/>
+          <w:rFonts w:ascii="KoPub바탕체 Light" w:eastAsia="KoPub바탕체 Light" w:hAnsi="나눔고딕" w:cs="굴림"/>
           <w:spacing w:val="-2"/>
           <w:kern w:val="0"/>
           <w:szCs w:val="20"/>
@@ -5742,7 +5991,7 @@
       </w:r>
       <w:r>
         <w:rPr>
-          <w:rFonts w:ascii="KoPub바탕체 Light" w:eastAsia="KoPub바탕체 Light" w:hAnsi="나눔고딕" w:cs="Gulim"/>
+          <w:rFonts w:ascii="KoPub바탕체 Light" w:eastAsia="KoPub바탕체 Light" w:hAnsi="나눔고딕" w:cs="굴림"/>
           <w:spacing w:val="-2"/>
           <w:kern w:val="0"/>
           <w:szCs w:val="20"/>
@@ -5751,7 +6000,7 @@
       </w:r>
       <w:r>
         <w:rPr>
-          <w:rFonts w:ascii="KoPub바탕체 Light" w:eastAsia="KoPub바탕체 Light" w:hAnsi="나눔고딕" w:cs="Gulim"/>
+          <w:rFonts w:ascii="KoPub바탕체 Light" w:eastAsia="KoPub바탕체 Light" w:hAnsi="나눔고딕" w:cs="굴림"/>
           <w:spacing w:val="-2"/>
           <w:kern w:val="0"/>
           <w:szCs w:val="20"/>
@@ -5761,7 +6010,7 @@
       <w:proofErr w:type="spellStart"/>
       <w:r>
         <w:rPr>
-          <w:rFonts w:ascii="KoPub바탕체 Light" w:eastAsia="KoPub바탕체 Light" w:hAnsi="나눔고딕" w:cs="Gulim"/>
+          <w:rFonts w:ascii="KoPub바탕체 Light" w:eastAsia="KoPub바탕체 Light" w:hAnsi="나눔고딕" w:cs="굴림"/>
           <w:spacing w:val="-2"/>
           <w:kern w:val="0"/>
           <w:szCs w:val="20"/>
@@ -5771,7 +6020,7 @@
       <w:proofErr w:type="spellEnd"/>
       <w:r>
         <w:rPr>
-          <w:rFonts w:ascii="KoPub바탕체 Light" w:eastAsia="KoPub바탕체 Light" w:hAnsi="나눔고딕" w:cs="Gulim"/>
+          <w:rFonts w:ascii="KoPub바탕체 Light" w:eastAsia="KoPub바탕체 Light" w:hAnsi="나눔고딕" w:cs="굴림"/>
           <w:spacing w:val="-2"/>
           <w:kern w:val="0"/>
           <w:szCs w:val="20"/>
@@ -5780,7 +6029,7 @@
       </w:r>
       <w:r>
         <w:rPr>
-          <w:rFonts w:ascii="KoPub바탕체 Light" w:eastAsia="KoPub바탕체 Light" w:hAnsi="나눔고딕" w:cs="Gulim"/>
+          <w:rFonts w:ascii="KoPub바탕체 Light" w:eastAsia="KoPub바탕체 Light" w:hAnsi="나눔고딕" w:cs="굴림"/>
           <w:spacing w:val="-2"/>
           <w:kern w:val="0"/>
           <w:szCs w:val="20"/>
@@ -5789,7 +6038,7 @@
       </w:r>
       <w:r>
         <w:rPr>
-          <w:rFonts w:ascii="KoPub바탕체 Light" w:eastAsia="KoPub바탕체 Light" w:hAnsi="나눔고딕" w:cs="Gulim" w:hint="eastAsia"/>
+          <w:rFonts w:ascii="KoPub바탕체 Light" w:eastAsia="KoPub바탕체 Light" w:hAnsi="나눔고딕" w:cs="굴림" w:hint="eastAsia"/>
           <w:spacing w:val="-2"/>
           <w:kern w:val="0"/>
           <w:szCs w:val="20"/>
@@ -5907,17 +6156,7 @@
         <w:szCs w:val="16"/>
         <w:lang w:val="ko-KR"/>
       </w:rPr>
-      <w:t>1</w:t>
-    </w:r>
-    <w:r>
-      <w:rPr>
-        <w:rFonts w:ascii="KoPub바탕체 Light" w:eastAsia="KoPub바탕체 Light"/>
-        <w:noProof/>
-        <w:sz w:val="16"/>
-        <w:szCs w:val="16"/>
-        <w:lang w:val="ko-KR"/>
-      </w:rPr>
-      <w:t>2</w:t>
+      <w:t>12</w:t>
     </w:r>
     <w:r>
       <w:rPr>
@@ -5975,17 +6214,7 @@
         <w:szCs w:val="16"/>
         <w:lang w:val="ko-KR"/>
       </w:rPr>
-      <w:t>1</w:t>
-    </w:r>
-    <w:r>
-      <w:rPr>
-        <w:rFonts w:ascii="KoPub바탕체 Light" w:eastAsia="KoPub바탕체 Light"/>
-        <w:noProof/>
-        <w:sz w:val="16"/>
-        <w:szCs w:val="16"/>
-        <w:lang w:val="ko-KR"/>
-      </w:rPr>
-      <w:t>1</w:t>
+      <w:t>11</w:t>
     </w:r>
     <w:r>
       <w:rPr>
@@ -6868,7 +7097,7 @@
       <w:textAlignment w:val="baseline"/>
     </w:pPr>
     <w:rPr>
-      <w:rFonts w:ascii="Gulim" w:eastAsia="Gulim" w:hAnsi="Gulim" w:cs="Gulim"/>
+      <w:rFonts w:ascii="굴림" w:eastAsia="굴림" w:hAnsi="굴림" w:cs="굴림"/>
       <w:color w:val="000000"/>
       <w:kern w:val="0"/>
       <w:szCs w:val="20"/>
@@ -7060,7 +7289,7 @@
       <w:jc w:val="left"/>
     </w:pPr>
     <w:rPr>
-      <w:rFonts w:ascii="Gulim" w:eastAsia="Gulim" w:hAnsi="Gulim" w:cs="Gulim"/>
+      <w:rFonts w:ascii="굴림" w:eastAsia="굴림" w:hAnsi="굴림" w:cs="굴림"/>
       <w:kern w:val="0"/>
       <w:sz w:val="24"/>
       <w:szCs w:val="24"/>

</xml_diff>